<commit_message>
SerializationTest passed for document properties passed
</commit_message>
<xml_diff>
--- a/ModelGen/ModelGen/doc/Projekt ModelGen.docx
+++ b/ModelGen/ModelGen/doc/Projekt ModelGen.docx
@@ -494,7 +494,15 @@
         <w:t xml:space="preserve">przez </w:t>
       </w:r>
       <w:r>
-        <w:t xml:space="preserve">dewelopera posługującego się nickiem EricWhiteDev w postaci biblioteki </w:t>
+        <w:t xml:space="preserve">dewelopera posługującego się nickiem </w:t>
+      </w:r>
+      <w:proofErr w:type="spellStart"/>
+      <w:r>
+        <w:t>EricWhiteDev</w:t>
+      </w:r>
+      <w:proofErr w:type="spellEnd"/>
+      <w:r>
+        <w:t xml:space="preserve"> w postaci biblioteki </w:t>
       </w:r>
       <w:r>
         <w:rPr>
@@ -2117,26 +2125,50 @@
         <w:t>.</w:t>
       </w:r>
       <w:r>
-        <w:t xml:space="preserve"> Dwie pierwsze klasy definiują właściwości wbudowane, a trzecia – właściwości definiowane przez użytkownika. Główną klasą nowego modelu może być </w:t>
-      </w:r>
-      <w:r>
-        <w:rPr>
-          <w:rStyle w:val="NazwaProgramowa"/>
-        </w:rPr>
-        <w:t>DocxDocument</w:t>
-      </w:r>
-      <w:r>
-        <w:t xml:space="preserve">. Ta klasa powinna mieć właściwość </w:t>
-      </w:r>
-      <w:r>
-        <w:rPr>
-          <w:rStyle w:val="NazwaProgramowa"/>
-        </w:rPr>
+        <w:t xml:space="preserve"> Dwie pierwsze klasy definiują właściwości wbudowane, a trzecia – właściwości definiowane przez użytkownika. </w:t>
+      </w:r>
+      <w:r>
+        <w:t>Załóżmy, że g</w:t>
+      </w:r>
+      <w:r>
+        <w:t xml:space="preserve">łówną klasą nowego modelu </w:t>
+      </w:r>
+      <w:r>
+        <w:t xml:space="preserve">jest </w:t>
+      </w:r>
+      <w:r>
+        <w:rPr>
+          <w:rStyle w:val="NazwaProgramowa"/>
+        </w:rPr>
+        <w:t>DocumentModel.</w:t>
+      </w:r>
+      <w:r>
+        <w:rPr>
+          <w:rStyle w:val="NazwaProgramowa"/>
+        </w:rPr>
+        <w:t>Doc</w:t>
+      </w:r>
+      <w:r>
+        <w:rPr>
+          <w:rStyle w:val="NazwaProgramowa"/>
+        </w:rPr>
+        <w:t>ument</w:t>
+      </w:r>
+      <w:r>
+        <w:t xml:space="preserve">. Ta klasa powinna mieć </w:t>
+      </w:r>
+      <w:r>
         <w:lastRenderedPageBreak/>
+        <w:t xml:space="preserve">właściwość </w:t>
+      </w:r>
+      <w:r>
+        <w:rPr>
+          <w:rStyle w:val="NazwaProgramowa"/>
+        </w:rPr>
         <w:t>BuiltInProperties</w:t>
       </w:r>
       <w:r>
-        <w:t xml:space="preserve"> (znaną z InteropWord) udostępniającą obiekt tej klasy, który będzie podawał i przyjmował właściwości z </w:t>
+        <w:t xml:space="preserve"> udostępniającą obiekt tej klasy, który będzie podawał i przyjmował właściwości z </w:t>
       </w:r>
       <w:r>
         <w:rPr>
@@ -2151,7 +2183,19 @@
         <w:rPr>
           <w:rStyle w:val="NazwaProgramowa"/>
         </w:rPr>
-        <w:t>ExtendedFilePropertiesPart.Properties</w:t>
+        <w:t>ExtendedFile</w:t>
+      </w:r>
+      <w:r>
+        <w:rPr>
+          <w:rStyle w:val="NazwaProgramowa"/>
+        </w:rPr>
+        <w:softHyphen/>
+      </w:r>
+      <w:r>
+        <w:rPr>
+          <w:rStyle w:val="NazwaProgramowa"/>
+        </w:rPr>
+        <w:t>PropertiesPart.Properties</w:t>
       </w:r>
       <w:r>
         <w:rPr>
@@ -2192,10 +2236,35 @@
       <w:r>
         <w:t>.</w:t>
       </w:r>
+      <w:r>
+        <w:t xml:space="preserve"> Ilustruje to </w:t>
+      </w:r>
+      <w:r>
+        <w:fldChar w:fldCharType="begin"/>
+      </w:r>
+      <w:r>
+        <w:instrText xml:space="preserve"> REF  _Ref149728641 \* Lower \h </w:instrText>
+      </w:r>
+      <w:r>
+        <w:fldChar w:fldCharType="separate"/>
+      </w:r>
+      <w:r>
+        <w:t xml:space="preserve">rys. </w:t>
+      </w:r>
+      <w:r>
+        <w:rPr>
+          <w:noProof/>
+        </w:rPr>
+        <w:t>2</w:t>
+      </w:r>
+      <w:r>
+        <w:fldChar w:fldCharType="end"/>
+      </w:r>
     </w:p>
     <w:p>
       <w:pPr>
         <w:pStyle w:val="Wcicienormalne"/>
+        <w:keepNext/>
       </w:pPr>
       <w:r>
         <w:rPr>
@@ -2205,9 +2274,9 @@
         <mc:AlternateContent>
           <mc:Choice Requires="wpc">
             <w:drawing>
-              <wp:inline distT="0" distB="0" distL="0" distR="0" wp14:anchorId="4991195C" wp14:editId="405490D0">
-                <wp:extent cx="5924550" cy="6600190"/>
-                <wp:effectExtent l="0" t="0" r="0" b="0"/>
+              <wp:inline distT="0" distB="0" distL="0" distR="0" wp14:anchorId="4991195C" wp14:editId="08EBC295">
+                <wp:extent cx="5238750" cy="3634105"/>
+                <wp:effectExtent l="0" t="0" r="0" b="4445"/>
                 <wp:docPr id="1756873700" name="Kanwa 1"/>
                 <wp:cNvGraphicFramePr>
                   <a:graphicFrameLocks xmlns:a="http://schemas.openxmlformats.org/drawingml/2006/main" noChangeAspect="1"/>
@@ -2231,7 +2300,7 @@
                         <wps:cNvSpPr/>
                         <wps:spPr>
                           <a:xfrm>
-                            <a:off x="249195" y="4745725"/>
+                            <a:off x="249195" y="2627176"/>
                             <a:ext cx="4786829" cy="781049"/>
                           </a:xfrm>
                           <a:prstGeom prst="rect">
@@ -2263,113 +2332,14 @@
                         </wps:bodyPr>
                       </wps:wsp>
                       <wps:wsp>
-                        <wps:cNvPr id="201013077" name="Prostokąt 201013077"/>
-                        <wps:cNvSpPr/>
-                        <wps:spPr>
-                          <a:xfrm>
-                            <a:off x="353970" y="4917175"/>
-                            <a:ext cx="400050" cy="161924"/>
-                          </a:xfrm>
-                          <a:prstGeom prst="rect">
-                            <a:avLst/>
-                          </a:prstGeom>
-                        </wps:spPr>
-                        <wps:style>
-                          <a:lnRef idx="2">
-                            <a:schemeClr val="dk1"/>
-                          </a:lnRef>
-                          <a:fillRef idx="1">
-                            <a:schemeClr val="lt1"/>
-                          </a:fillRef>
-                          <a:effectRef idx="0">
-                            <a:schemeClr val="dk1"/>
-                          </a:effectRef>
-                          <a:fontRef idx="minor">
-                            <a:schemeClr val="dk1"/>
-                          </a:fontRef>
-                        </wps:style>
-                        <wps:bodyPr rot="0" spcFirstLastPara="0" vertOverflow="overflow" horzOverflow="overflow" vert="horz" wrap="square" lIns="91440" tIns="45720" rIns="91440" bIns="45720" numCol="1" spcCol="0" rtlCol="0" fromWordArt="0" anchor="ctr" anchorCtr="0" forceAA="0" compatLnSpc="1">
-                          <a:prstTxWarp prst="textNoShape">
-                            <a:avLst/>
-                          </a:prstTxWarp>
-                          <a:noAutofit/>
-                        </wps:bodyPr>
-                      </wps:wsp>
-                      <wps:wsp>
-                        <wps:cNvPr id="1624355675" name="Prostokąt 1624355675"/>
-                        <wps:cNvSpPr/>
-                        <wps:spPr>
-                          <a:xfrm>
-                            <a:off x="1756684" y="4917175"/>
-                            <a:ext cx="400050" cy="161924"/>
-                          </a:xfrm>
-                          <a:prstGeom prst="rect">
-                            <a:avLst/>
-                          </a:prstGeom>
-                        </wps:spPr>
-                        <wps:style>
-                          <a:lnRef idx="2">
-                            <a:schemeClr val="dk1"/>
-                          </a:lnRef>
-                          <a:fillRef idx="1">
-                            <a:schemeClr val="lt1"/>
-                          </a:fillRef>
-                          <a:effectRef idx="0">
-                            <a:schemeClr val="dk1"/>
-                          </a:effectRef>
-                          <a:fontRef idx="minor">
-                            <a:schemeClr val="dk1"/>
-                          </a:fontRef>
-                        </wps:style>
-                        <wps:bodyPr rot="0" spcFirstLastPara="0" vertOverflow="overflow" horzOverflow="overflow" vert="horz" wrap="square" lIns="91440" tIns="45720" rIns="91440" bIns="45720" numCol="1" spcCol="0" rtlCol="0" fromWordArt="0" anchor="ctr" anchorCtr="0" forceAA="0" compatLnSpc="1">
-                          <a:prstTxWarp prst="textNoShape">
-                            <a:avLst/>
-                          </a:prstTxWarp>
-                          <a:noAutofit/>
-                        </wps:bodyPr>
-                      </wps:wsp>
-                      <wps:wsp>
-                        <wps:cNvPr id="1940488398" name="Prostokąt 1940488398"/>
-                        <wps:cNvSpPr/>
-                        <wps:spPr>
-                          <a:xfrm>
-                            <a:off x="3059070" y="4917175"/>
-                            <a:ext cx="400050" cy="161924"/>
-                          </a:xfrm>
-                          <a:prstGeom prst="rect">
-                            <a:avLst/>
-                          </a:prstGeom>
-                        </wps:spPr>
-                        <wps:style>
-                          <a:lnRef idx="2">
-                            <a:schemeClr val="dk1"/>
-                          </a:lnRef>
-                          <a:fillRef idx="1">
-                            <a:schemeClr val="lt1"/>
-                          </a:fillRef>
-                          <a:effectRef idx="0">
-                            <a:schemeClr val="dk1"/>
-                          </a:effectRef>
-                          <a:fontRef idx="minor">
-                            <a:schemeClr val="dk1"/>
-                          </a:fontRef>
-                        </wps:style>
-                        <wps:bodyPr rot="0" spcFirstLastPara="0" vertOverflow="overflow" horzOverflow="overflow" vert="horz" wrap="square" lIns="91440" tIns="45720" rIns="91440" bIns="45720" numCol="1" spcCol="0" rtlCol="0" fromWordArt="0" anchor="ctr" anchorCtr="0" forceAA="0" compatLnSpc="1">
-                          <a:prstTxWarp prst="textNoShape">
-                            <a:avLst/>
-                          </a:prstTxWarp>
-                          <a:noAutofit/>
-                        </wps:bodyPr>
-                      </wps:wsp>
-                      <wps:wsp>
                         <wps:cNvPr id="827834528" name="Pole tekstowe 827834528"/>
                         <wps:cNvSpPr txBox="1"/>
                         <wps:spPr>
                           <a:xfrm>
-                            <a:off x="353970" y="5079099"/>
-                            <a:ext cx="1171575" cy="282575"/>
+                            <a:off x="353970" y="2819400"/>
+                            <a:ext cx="1171575" cy="499925"/>
                           </a:xfrm>
-                          <a:prstGeom prst="rect">
+                          <a:prstGeom prst="flowChartDocument">
                             <a:avLst/>
                           </a:prstGeom>
                           <a:ln/>
@@ -2421,10 +2391,10 @@
                         <wps:cNvSpPr txBox="1"/>
                         <wps:spPr>
                           <a:xfrm>
-                            <a:off x="1756684" y="5069574"/>
-                            <a:ext cx="1137285" cy="292100"/>
+                            <a:off x="1873250" y="2819400"/>
+                            <a:ext cx="1137285" cy="499925"/>
                           </a:xfrm>
-                          <a:prstGeom prst="rect">
+                          <a:prstGeom prst="flowChartDocument">
                             <a:avLst/>
                           </a:prstGeom>
                           <a:ln/>
@@ -2476,10 +2446,10 @@
                         <wps:cNvSpPr txBox="1"/>
                         <wps:spPr>
                           <a:xfrm>
-                            <a:off x="3059070" y="5063747"/>
-                            <a:ext cx="1324610" cy="297180"/>
+                            <a:off x="3373944" y="2819399"/>
+                            <a:ext cx="1324610" cy="499925"/>
                           </a:xfrm>
-                          <a:prstGeom prst="rect">
+                          <a:prstGeom prst="flowChartDocument">
                             <a:avLst/>
                           </a:prstGeom>
                           <a:ln/>
@@ -2531,8 +2501,8 @@
                         <wps:cNvSpPr txBox="1"/>
                         <wps:spPr>
                           <a:xfrm>
-                            <a:off x="238125" y="4500084"/>
-                            <a:ext cx="645795" cy="245745"/>
+                            <a:off x="238125" y="2381535"/>
+                            <a:ext cx="1003300" cy="245745"/>
                           </a:xfrm>
                           <a:prstGeom prst="rect">
                             <a:avLst/>
@@ -2558,7 +2528,15 @@
                                   <w:sz w:val="20"/>
                                   <w:szCs w:val="20"/>
                                 </w:rPr>
-                                <w:t>Plik.docx</w:t>
+                                <w:t>Document</w:t>
+                              </w:r>
+                              <w:r>
+                                <w:rPr>
+                                  <w:rStyle w:val="NazwaProgramowa"/>
+                                  <w:sz w:val="20"/>
+                                  <w:szCs w:val="20"/>
+                                </w:rPr>
+                                <w:t>.docx</w:t>
                               </w:r>
                             </w:p>
                           </w:txbxContent>
@@ -2575,7 +2553,7 @@
                         <wps:cNvSpPr/>
                         <wps:spPr>
                           <a:xfrm>
-                            <a:off x="249195" y="3517426"/>
+                            <a:off x="249195" y="1398877"/>
                             <a:ext cx="4786829" cy="781049"/>
                           </a:xfrm>
                           <a:prstGeom prst="rect">
@@ -2611,7 +2589,7 @@
                         <wps:cNvSpPr txBox="1"/>
                         <wps:spPr>
                           <a:xfrm>
-                            <a:off x="353970" y="3775738"/>
+                            <a:off x="353970" y="1657189"/>
                             <a:ext cx="1153160" cy="282575"/>
                           </a:xfrm>
                           <a:prstGeom prst="rect">
@@ -2666,7 +2644,7 @@
                         <wps:cNvSpPr txBox="1"/>
                         <wps:spPr>
                           <a:xfrm>
-                            <a:off x="1627030" y="3697974"/>
+                            <a:off x="1627030" y="1579425"/>
                             <a:ext cx="1642745" cy="444122"/>
                           </a:xfrm>
                           <a:prstGeom prst="rect">
@@ -2738,7 +2716,7 @@
                         <wps:cNvSpPr txBox="1"/>
                         <wps:spPr>
                           <a:xfrm>
-                            <a:off x="238125" y="3271785"/>
+                            <a:off x="238125" y="1153236"/>
                             <a:ext cx="1569720" cy="245745"/>
                           </a:xfrm>
                           <a:prstGeom prst="rect">
@@ -2782,7 +2760,7 @@
                         <wps:cNvSpPr txBox="1"/>
                         <wps:spPr>
                           <a:xfrm>
-                            <a:off x="3373944" y="3697974"/>
+                            <a:off x="3373944" y="1579425"/>
                             <a:ext cx="1551940" cy="443865"/>
                           </a:xfrm>
                           <a:prstGeom prst="rect">
@@ -2862,7 +2840,7 @@
                         <wps:cNvSpPr/>
                         <wps:spPr>
                           <a:xfrm>
-                            <a:off x="249195" y="2364190"/>
+                            <a:off x="249195" y="245641"/>
                             <a:ext cx="4786829" cy="781049"/>
                           </a:xfrm>
                           <a:prstGeom prst="rect">
@@ -2898,7 +2876,7 @@
                         <wps:cNvSpPr txBox="1"/>
                         <wps:spPr>
                           <a:xfrm>
-                            <a:off x="353970" y="2622502"/>
+                            <a:off x="353970" y="503953"/>
                             <a:ext cx="1042670" cy="282575"/>
                           </a:xfrm>
                           <a:prstGeom prst="rect">
@@ -2953,8 +2931,8 @@
                         <wps:cNvSpPr txBox="1"/>
                         <wps:spPr>
                           <a:xfrm>
-                            <a:off x="238125" y="2118549"/>
-                            <a:ext cx="982980" cy="245745"/>
+                            <a:off x="238125" y="0"/>
+                            <a:ext cx="1635125" cy="245745"/>
                           </a:xfrm>
                           <a:prstGeom prst="rect">
                             <a:avLst/>
@@ -2980,7 +2958,7 @@
                                   <w:sz w:val="20"/>
                                   <w:szCs w:val="20"/>
                                 </w:rPr>
-                                <w:t>Docx</w:t>
+                                <w:t>DocumentModel.</w:t>
                               </w:r>
                               <w:r>
                                 <w:rPr>
@@ -3005,7 +2983,7 @@
                         <wps:cNvSpPr txBox="1"/>
                         <wps:spPr>
                           <a:xfrm>
-                            <a:off x="3373944" y="2622502"/>
+                            <a:off x="3564444" y="503953"/>
                             <a:ext cx="1126490" cy="282575"/>
                           </a:xfrm>
                           <a:prstGeom prst="rect">
@@ -3055,6 +3033,198 @@
                           <a:noAutofit/>
                         </wps:bodyPr>
                       </wps:wsp>
+                      <wps:wsp>
+                        <wps:cNvPr id="1956323315" name="Łącznik prosty ze strzałką 1956323315"/>
+                        <wps:cNvCnPr/>
+                        <wps:spPr>
+                          <a:xfrm>
+                            <a:off x="883920" y="786528"/>
+                            <a:ext cx="0" cy="870661"/>
+                          </a:xfrm>
+                          <a:prstGeom prst="straightConnector1">
+                            <a:avLst/>
+                          </a:prstGeom>
+                          <a:ln>
+                            <a:tailEnd type="triangle"/>
+                          </a:ln>
+                        </wps:spPr>
+                        <wps:style>
+                          <a:lnRef idx="1">
+                            <a:schemeClr val="dk1"/>
+                          </a:lnRef>
+                          <a:fillRef idx="0">
+                            <a:schemeClr val="dk1"/>
+                          </a:fillRef>
+                          <a:effectRef idx="0">
+                            <a:schemeClr val="dk1"/>
+                          </a:effectRef>
+                          <a:fontRef idx="minor">
+                            <a:schemeClr val="tx1"/>
+                          </a:fontRef>
+                        </wps:style>
+                        <wps:bodyPr/>
+                      </wps:wsp>
+                      <wps:wsp>
+                        <wps:cNvPr id="1178821196" name="Łącznik prosty ze strzałką 1178821196"/>
+                        <wps:cNvCnPr>
+                          <a:endCxn id="1661227246" idx="0"/>
+                        </wps:cNvCnPr>
+                        <wps:spPr>
+                          <a:xfrm>
+                            <a:off x="1200150" y="786528"/>
+                            <a:ext cx="1248253" cy="792897"/>
+                          </a:xfrm>
+                          <a:prstGeom prst="straightConnector1">
+                            <a:avLst/>
+                          </a:prstGeom>
+                          <a:ln>
+                            <a:tailEnd type="triangle"/>
+                          </a:ln>
+                        </wps:spPr>
+                        <wps:style>
+                          <a:lnRef idx="1">
+                            <a:schemeClr val="dk1"/>
+                          </a:lnRef>
+                          <a:fillRef idx="0">
+                            <a:schemeClr val="dk1"/>
+                          </a:fillRef>
+                          <a:effectRef idx="0">
+                            <a:schemeClr val="dk1"/>
+                          </a:effectRef>
+                          <a:fontRef idx="minor">
+                            <a:schemeClr val="tx1"/>
+                          </a:fontRef>
+                        </wps:style>
+                        <wps:bodyPr/>
+                      </wps:wsp>
+                      <wps:wsp>
+                        <wps:cNvPr id="1632694201" name="Łącznik prosty ze strzałką 1632694201"/>
+                        <wps:cNvCnPr>
+                          <a:stCxn id="1196566549" idx="2"/>
+                        </wps:cNvCnPr>
+                        <wps:spPr>
+                          <a:xfrm>
+                            <a:off x="4127689" y="786528"/>
+                            <a:ext cx="6161" cy="792897"/>
+                          </a:xfrm>
+                          <a:prstGeom prst="straightConnector1">
+                            <a:avLst/>
+                          </a:prstGeom>
+                          <a:ln>
+                            <a:tailEnd type="triangle"/>
+                          </a:ln>
+                        </wps:spPr>
+                        <wps:style>
+                          <a:lnRef idx="1">
+                            <a:schemeClr val="dk1"/>
+                          </a:lnRef>
+                          <a:fillRef idx="0">
+                            <a:schemeClr val="dk1"/>
+                          </a:fillRef>
+                          <a:effectRef idx="0">
+                            <a:schemeClr val="dk1"/>
+                          </a:effectRef>
+                          <a:fontRef idx="minor">
+                            <a:schemeClr val="tx1"/>
+                          </a:fontRef>
+                        </wps:style>
+                        <wps:bodyPr/>
+                      </wps:wsp>
+                      <wps:wsp>
+                        <wps:cNvPr id="1356264767" name="Łącznik prosty ze strzałką 1356264767"/>
+                        <wps:cNvCnPr/>
+                        <wps:spPr>
+                          <a:xfrm>
+                            <a:off x="1028700" y="1939764"/>
+                            <a:ext cx="0" cy="879636"/>
+                          </a:xfrm>
+                          <a:prstGeom prst="straightConnector1">
+                            <a:avLst/>
+                          </a:prstGeom>
+                          <a:ln>
+                            <a:tailEnd type="triangle"/>
+                          </a:ln>
+                        </wps:spPr>
+                        <wps:style>
+                          <a:lnRef idx="1">
+                            <a:schemeClr val="dk1"/>
+                          </a:lnRef>
+                          <a:fillRef idx="0">
+                            <a:schemeClr val="dk1"/>
+                          </a:fillRef>
+                          <a:effectRef idx="0">
+                            <a:schemeClr val="dk1"/>
+                          </a:effectRef>
+                          <a:fontRef idx="minor">
+                            <a:schemeClr val="tx1"/>
+                          </a:fontRef>
+                        </wps:style>
+                        <wps:bodyPr/>
+                      </wps:wsp>
+                      <wps:wsp>
+                        <wps:cNvPr id="713214012" name="Łącznik prosty ze strzałką 713214012"/>
+                        <wps:cNvCnPr>
+                          <a:stCxn id="1661227246" idx="2"/>
+                        </wps:cNvCnPr>
+                        <wps:spPr>
+                          <a:xfrm>
+                            <a:off x="2448403" y="2023547"/>
+                            <a:ext cx="0" cy="795853"/>
+                          </a:xfrm>
+                          <a:prstGeom prst="straightConnector1">
+                            <a:avLst/>
+                          </a:prstGeom>
+                          <a:ln>
+                            <a:tailEnd type="triangle"/>
+                          </a:ln>
+                        </wps:spPr>
+                        <wps:style>
+                          <a:lnRef idx="1">
+                            <a:schemeClr val="dk1"/>
+                          </a:lnRef>
+                          <a:fillRef idx="0">
+                            <a:schemeClr val="dk1"/>
+                          </a:fillRef>
+                          <a:effectRef idx="0">
+                            <a:schemeClr val="dk1"/>
+                          </a:effectRef>
+                          <a:fontRef idx="minor">
+                            <a:schemeClr val="tx1"/>
+                          </a:fontRef>
+                        </wps:style>
+                        <wps:bodyPr/>
+                      </wps:wsp>
+                      <wps:wsp>
+                        <wps:cNvPr id="724330861" name="Łącznik prosty ze strzałką 724330861"/>
+                        <wps:cNvCnPr/>
+                        <wps:spPr>
+                          <a:xfrm>
+                            <a:off x="3971925" y="2023547"/>
+                            <a:ext cx="0" cy="795853"/>
+                          </a:xfrm>
+                          <a:prstGeom prst="straightConnector1">
+                            <a:avLst/>
+                          </a:prstGeom>
+                          <a:ln>
+                            <a:tailEnd type="triangle"/>
+                          </a:ln>
+                        </wps:spPr>
+                        <wps:style>
+                          <a:lnRef idx="1">
+                            <a:schemeClr val="dk1"/>
+                          </a:lnRef>
+                          <a:fillRef idx="0">
+                            <a:schemeClr val="dk1"/>
+                          </a:fillRef>
+                          <a:effectRef idx="0">
+                            <a:schemeClr val="dk1"/>
+                          </a:effectRef>
+                          <a:fontRef idx="minor">
+                            <a:schemeClr val="tx1"/>
+                          </a:fontRef>
+                        </wps:style>
+                        <wps:bodyPr/>
+                      </wps:wsp>
                     </wpc:wpc>
                   </a:graphicData>
                 </a:graphic>
@@ -3063,19 +3233,20 @@
           </mc:Choice>
           <mc:Fallback>
             <w:pict>
-              <v:group w14:anchorId="4991195C" id="_x0000_s1045" editas="canvas" style="width:466.5pt;height:519.7pt;mso-position-horizontal-relative:char;mso-position-vertical-relative:line" coordsize="59245,66001" o:gfxdata="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">
-                <v:shape id="_x0000_s1046" type="#_x0000_t75" style="position:absolute;width:59245;height:66001;visibility:visible;mso-wrap-style:square" filled="t">
+              <v:group w14:anchorId="4991195C" id="_x0000_s1045" editas="canvas" style="width:412.5pt;height:286.15pt;mso-position-horizontal-relative:char;mso-position-vertical-relative:line" coordsize="52387,36341" o:gfxdata="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">
+                <v:shape id="_x0000_s1046" type="#_x0000_t75" style="position:absolute;width:52387;height:36341;visibility:visible;mso-wrap-style:square" filled="t">
                   <v:fill o:detectmouseclick="t"/>
                   <v:stroke dashstyle="longDash"/>
                   <v:path o:connecttype="none"/>
                 </v:shape>
-                <v:rect id="Prostokąt 1304695491" o:spid="_x0000_s1047" style="position:absolute;left:2491;top:47457;width:47869;height:7810;visibility:visible;mso-wrap-style:square;v-text-anchor:middle" o:gfxdata="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" fillcolor="white [3201]" strokecolor="black [3200]" strokeweight="1pt">
+                <v:rect id="Prostokąt 1304695491" o:spid="_x0000_s1047" style="position:absolute;left:2491;top:26271;width:47869;height:7811;visibility:visible;mso-wrap-style:square;v-text-anchor:middle" o:gfxdata="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" fillcolor="white [3201]" strokecolor="black [3200]" strokeweight="1pt">
                   <v:stroke dashstyle="dash"/>
                 </v:rect>
-                <v:rect id="Prostokąt 201013077" o:spid="_x0000_s1048" style="position:absolute;left:3539;top:49171;width:4001;height:1619;visibility:visible;mso-wrap-style:square;v-text-anchor:middle" o:gfxdata="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" fillcolor="white [3201]" strokecolor="black [3200]" strokeweight="1pt"/>
-                <v:rect id="Prostokąt 1624355675" o:spid="_x0000_s1049" style="position:absolute;left:17566;top:49171;width:4001;height:1619;visibility:visible;mso-wrap-style:square;v-text-anchor:middle" o:gfxdata="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" fillcolor="white [3201]" strokecolor="black [3200]" strokeweight="1pt"/>
-                <v:rect id="Prostokąt 1940488398" o:spid="_x0000_s1050" style="position:absolute;left:30590;top:49171;width:4001;height:1619;visibility:visible;mso-wrap-style:square;v-text-anchor:middle" o:gfxdata="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" fillcolor="white [3201]" strokecolor="black [3200]" strokeweight="1pt"/>
-                <v:shape id="Pole tekstowe 827834528" o:spid="_x0000_s1051" type="#_x0000_t202" style="position:absolute;left:3539;top:50790;width:11716;height:2826;visibility:visible;mso-wrap-style:none;v-text-anchor:top" o:gfxdata="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" fillcolor="white [3201]" strokecolor="black [3200]" strokeweight="1pt">
+                <v:shapetype id="_x0000_t114" coordsize="21600,21600" o:spt="114" path="m,20172v945,400,1887,628,2795,913c3587,21312,4342,21370,5060,21597v2037,,2567,-227,3095,-285c8722,21197,9325,20970,9855,20800v490,-228,945,-400,1472,-740c11817,19887,12347,19660,12875,19375v567,-228,1095,-513,1700,-740c15177,18462,15782,18122,16537,17950v718,-113,1398,-398,2228,-513c19635,17437,20577,17322,21597,17322l21597,,,xe">
+                  <v:stroke joinstyle="miter"/>
+                  <v:path o:connecttype="custom" o:connectlocs="10800,0;0,10800;10800,20400;21600,10800" textboxrect="0,0,21600,17322"/>
+                </v:shapetype>
+                <v:shape id="Pole tekstowe 827834528" o:spid="_x0000_s1048" type="#_x0000_t114" style="position:absolute;left:3539;top:28194;width:11716;height:4999;visibility:visible;mso-wrap-style:none;v-text-anchor:top" o:gfxdata="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" fillcolor="white [3201]" strokecolor="black [3200]" strokeweight="1pt">
                   <v:textbox>
                     <w:txbxContent>
                       <w:p>
@@ -3098,7 +3269,7 @@
                     </w:txbxContent>
                   </v:textbox>
                 </v:shape>
-                <v:shape id="Pole tekstowe 1858772384" o:spid="_x0000_s1052" type="#_x0000_t202" style="position:absolute;left:17566;top:50695;width:11373;height:2921;visibility:visible;mso-wrap-style:none;v-text-anchor:top" o:gfxdata="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" fillcolor="white [3201]" strokecolor="black [3200]" strokeweight="1pt">
+                <v:shape id="Pole tekstowe 1858772384" o:spid="_x0000_s1049" type="#_x0000_t114" style="position:absolute;left:18732;top:28194;width:11373;height:4999;visibility:visible;mso-wrap-style:none;v-text-anchor:top" o:gfxdata="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" fillcolor="white [3201]" strokecolor="black [3200]" strokeweight="1pt">
                   <v:textbox>
                     <w:txbxContent>
                       <w:p>
@@ -3121,7 +3292,7 @@
                     </w:txbxContent>
                   </v:textbox>
                 </v:shape>
-                <v:shape id="Pole tekstowe 2" o:spid="_x0000_s1053" type="#_x0000_t202" style="position:absolute;left:30590;top:50637;width:13246;height:2972;visibility:visible;mso-wrap-style:none;v-text-anchor:top" o:gfxdata="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" fillcolor="white [3201]" strokecolor="black [3200]" strokeweight="1pt">
+                <v:shape id="Pole tekstowe 2" o:spid="_x0000_s1050" type="#_x0000_t114" style="position:absolute;left:33739;top:28193;width:13246;height:5000;visibility:visible;mso-wrap-style:none;v-text-anchor:top" o:gfxdata="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" fillcolor="white [3201]" strokecolor="black [3200]" strokeweight="1pt">
                   <v:textbox>
                     <w:txbxContent>
                       <w:p>
@@ -3144,7 +3315,7 @@
                     </w:txbxContent>
                   </v:textbox>
                 </v:shape>
-                <v:shape id="Pole tekstowe 1188247231" o:spid="_x0000_s1054" type="#_x0000_t202" style="position:absolute;left:2381;top:45000;width:6458;height:2458;visibility:visible;mso-wrap-style:none;v-text-anchor:top" o:gfxdata="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" filled="f" stroked="f" strokeweight=".5pt">
+                <v:shape id="Pole tekstowe 1188247231" o:spid="_x0000_s1051" type="#_x0000_t202" style="position:absolute;left:2381;top:23815;width:10033;height:2457;visibility:visible;mso-wrap-style:none;v-text-anchor:top" o:gfxdata="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" filled="f" stroked="f" strokeweight=".5pt">
                   <v:textbox>
                     <w:txbxContent>
                       <w:p>
@@ -3161,16 +3332,24 @@
                             <w:sz w:val="20"/>
                             <w:szCs w:val="20"/>
                           </w:rPr>
-                          <w:t>Plik.docx</w:t>
+                          <w:t>Document</w:t>
+                        </w:r>
+                        <w:r>
+                          <w:rPr>
+                            <w:rStyle w:val="NazwaProgramowa"/>
+                            <w:sz w:val="20"/>
+                            <w:szCs w:val="20"/>
+                          </w:rPr>
+                          <w:t>.docx</w:t>
                         </w:r>
                       </w:p>
                     </w:txbxContent>
                   </v:textbox>
                 </v:shape>
-                <v:rect id="Prostokąt 996525652" o:spid="_x0000_s1055" style="position:absolute;left:2491;top:35174;width:47869;height:7810;visibility:visible;mso-wrap-style:square;v-text-anchor:middle" o:gfxdata="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" fillcolor="white [3201]" strokecolor="black [3200]" strokeweight="1pt">
+                <v:rect id="Prostokąt 996525652" o:spid="_x0000_s1052" style="position:absolute;left:2491;top:13988;width:47869;height:7811;visibility:visible;mso-wrap-style:square;v-text-anchor:middle" o:gfxdata="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" fillcolor="white [3201]" strokecolor="black [3200]" strokeweight="1pt">
                   <v:stroke dashstyle="dash"/>
                 </v:rect>
-                <v:shape id="Pole tekstowe 720732792" o:spid="_x0000_s1056" type="#_x0000_t202" style="position:absolute;left:3539;top:37757;width:11532;height:2826;visibility:visible;mso-wrap-style:none;v-text-anchor:top" o:gfxdata="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" fillcolor="white [3201]" strokecolor="black [3200]" strokeweight="1pt">
+                <v:shape id="Pole tekstowe 720732792" o:spid="_x0000_s1053" type="#_x0000_t202" style="position:absolute;left:3539;top:16571;width:11532;height:2826;visibility:visible;mso-wrap-style:none;v-text-anchor:top" o:gfxdata="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" fillcolor="white [3201]" strokecolor="black [3200]" strokeweight="1pt">
                   <v:textbox>
                     <w:txbxContent>
                       <w:p>
@@ -3193,7 +3372,7 @@
                     </w:txbxContent>
                   </v:textbox>
                 </v:shape>
-                <v:shape id="Pole tekstowe 1661227246" o:spid="_x0000_s1057" type="#_x0000_t202" style="position:absolute;left:16270;top:36979;width:16427;height:4441;visibility:visible;mso-wrap-style:none;v-text-anchor:top" o:gfxdata="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" fillcolor="white [3201]" strokecolor="black [3200]" strokeweight="1pt">
+                <v:shape id="Pole tekstowe 1661227246" o:spid="_x0000_s1054" type="#_x0000_t202" style="position:absolute;left:16270;top:15794;width:16427;height:4441;visibility:visible;mso-wrap-style:none;v-text-anchor:top" o:gfxdata="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" fillcolor="white [3201]" strokecolor="black [3200]" strokeweight="1pt">
                   <v:textbox>
                     <w:txbxContent>
                       <w:p>
@@ -3233,7 +3412,7 @@
                     </w:txbxContent>
                   </v:textbox>
                 </v:shape>
-                <v:shape id="Pole tekstowe 2120738629" o:spid="_x0000_s1058" type="#_x0000_t202" style="position:absolute;left:2381;top:32717;width:15697;height:2458;visibility:visible;mso-wrap-style:none;v-text-anchor:top" o:gfxdata="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" filled="f" stroked="f" strokeweight=".5pt">
+                <v:shape id="Pole tekstowe 2120738629" o:spid="_x0000_s1055" type="#_x0000_t202" style="position:absolute;left:2381;top:11532;width:15697;height:2457;visibility:visible;mso-wrap-style:none;v-text-anchor:top" o:gfxdata="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" filled="f" stroked="f" strokeweight=".5pt">
                   <v:textbox>
                     <w:txbxContent>
                       <w:p>
@@ -3256,7 +3435,7 @@
                     </w:txbxContent>
                   </v:textbox>
                 </v:shape>
-                <v:shape id="Pole tekstowe 1291886989" o:spid="_x0000_s1059" type="#_x0000_t202" style="position:absolute;left:33739;top:36979;width:15519;height:4439;visibility:visible;mso-wrap-style:none;v-text-anchor:top" o:gfxdata="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" fillcolor="white [3201]" strokecolor="black [3200]" strokeweight="1pt">
+                <v:shape id="Pole tekstowe 1291886989" o:spid="_x0000_s1056" type="#_x0000_t202" style="position:absolute;left:33739;top:15794;width:15519;height:4438;visibility:visible;mso-wrap-style:none;v-text-anchor:top" o:gfxdata="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" fillcolor="white [3201]" strokecolor="black [3200]" strokeweight="1pt">
                   <v:textbox>
                     <w:txbxContent>
                       <w:p>
@@ -3304,10 +3483,10 @@
                     </w:txbxContent>
                   </v:textbox>
                 </v:shape>
-                <v:rect id="Prostokąt 1923821875" o:spid="_x0000_s1060" style="position:absolute;left:2491;top:23641;width:47869;height:7811;visibility:visible;mso-wrap-style:square;v-text-anchor:middle" o:gfxdata="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" fillcolor="white [3201]" strokecolor="black [3200]" strokeweight="1pt">
+                <v:rect id="Prostokąt 1923821875" o:spid="_x0000_s1057" style="position:absolute;left:2491;top:2456;width:47869;height:7810;visibility:visible;mso-wrap-style:square;v-text-anchor:middle" o:gfxdata="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" fillcolor="white [3201]" strokecolor="black [3200]" strokeweight="1pt">
                   <v:stroke dashstyle="dash"/>
                 </v:rect>
-                <v:shape id="Pole tekstowe 1840067711" o:spid="_x0000_s1061" type="#_x0000_t202" style="position:absolute;left:3539;top:26225;width:10427;height:2825;visibility:visible;mso-wrap-style:none;v-text-anchor:top" o:gfxdata="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" fillcolor="white [3201]" strokecolor="black [3200]" strokeweight="1pt">
+                <v:shape id="Pole tekstowe 1840067711" o:spid="_x0000_s1058" type="#_x0000_t202" style="position:absolute;left:3539;top:5039;width:10427;height:2826;visibility:visible;mso-wrap-style:none;v-text-anchor:top" o:gfxdata="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" fillcolor="white [3201]" strokecolor="black [3200]" strokeweight="1pt">
                   <v:textbox>
                     <w:txbxContent>
                       <w:p>
@@ -3330,7 +3509,7 @@
                     </w:txbxContent>
                   </v:textbox>
                 </v:shape>
-                <v:shape id="Pole tekstowe 1151910385" o:spid="_x0000_s1062" type="#_x0000_t202" style="position:absolute;left:2381;top:21185;width:9830;height:2457;visibility:visible;mso-wrap-style:none;v-text-anchor:top" o:gfxdata="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" filled="f" stroked="f" strokeweight=".5pt">
+                <v:shape id="Pole tekstowe 1151910385" o:spid="_x0000_s1059" type="#_x0000_t202" style="position:absolute;left:2381;width:16351;height:2457;visibility:visible;mso-wrap-style:none;v-text-anchor:top" o:gfxdata="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" filled="f" stroked="f" strokeweight=".5pt">
                   <v:textbox>
                     <w:txbxContent>
                       <w:p>
@@ -3347,7 +3526,7 @@
                             <w:sz w:val="20"/>
                             <w:szCs w:val="20"/>
                           </w:rPr>
-                          <w:t>Docx</w:t>
+                          <w:t>DocumentModel.</w:t>
                         </w:r>
                         <w:r>
                           <w:rPr>
@@ -3361,7 +3540,7 @@
                     </w:txbxContent>
                   </v:textbox>
                 </v:shape>
-                <v:shape id="Pole tekstowe 1196566549" o:spid="_x0000_s1063" type="#_x0000_t202" style="position:absolute;left:33739;top:26225;width:11265;height:2825;visibility:visible;mso-wrap-style:none;v-text-anchor:top" o:gfxdata="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" fillcolor="white [3201]" strokecolor="black [3200]" strokeweight="1pt">
+                <v:shape id="Pole tekstowe 1196566549" o:spid="_x0000_s1060" type="#_x0000_t202" style="position:absolute;left:35644;top:5039;width:11265;height:2826;visibility:visible;mso-wrap-style:none;v-text-anchor:top" o:gfxdata="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" fillcolor="white [3201]" strokecolor="black [3200]" strokeweight="1pt">
                   <v:textbox>
                     <w:txbxContent>
                       <w:p>
@@ -3384,6 +3563,28 @@
                     </w:txbxContent>
                   </v:textbox>
                 </v:shape>
+                <v:shapetype id="_x0000_t32" coordsize="21600,21600" o:spt="32" o:oned="t" path="m,l21600,21600e" filled="f">
+                  <v:path arrowok="t" fillok="f" o:connecttype="none"/>
+                  <o:lock v:ext="edit" shapetype="t"/>
+                </v:shapetype>
+                <v:shape id="Łącznik prosty ze strzałką 1956323315" o:spid="_x0000_s1061" type="#_x0000_t32" style="position:absolute;left:8839;top:7865;width:0;height:8706;visibility:visible;mso-wrap-style:square" o:connectortype="straight" o:gfxdata="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" strokecolor="black [3200]" strokeweight=".5pt">
+                  <v:stroke endarrow="block" joinstyle="miter"/>
+                </v:shape>
+                <v:shape id="Łącznik prosty ze strzałką 1178821196" o:spid="_x0000_s1062" type="#_x0000_t32" style="position:absolute;left:12001;top:7865;width:12483;height:7929;visibility:visible;mso-wrap-style:square" o:connectortype="straight" o:gfxdata="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" strokecolor="black [3200]" strokeweight=".5pt">
+                  <v:stroke endarrow="block" joinstyle="miter"/>
+                </v:shape>
+                <v:shape id="Łącznik prosty ze strzałką 1632694201" o:spid="_x0000_s1063" type="#_x0000_t32" style="position:absolute;left:41276;top:7865;width:62;height:7929;visibility:visible;mso-wrap-style:square" o:connectortype="straight" o:gfxdata="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" strokecolor="black [3200]" strokeweight=".5pt">
+                  <v:stroke endarrow="block" joinstyle="miter"/>
+                </v:shape>
+                <v:shape id="Łącznik prosty ze strzałką 1356264767" o:spid="_x0000_s1064" type="#_x0000_t32" style="position:absolute;left:10287;top:19397;width:0;height:8797;visibility:visible;mso-wrap-style:square" o:connectortype="straight" o:gfxdata="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" strokecolor="black [3200]" strokeweight=".5pt">
+                  <v:stroke endarrow="block" joinstyle="miter"/>
+                </v:shape>
+                <v:shape id="Łącznik prosty ze strzałką 713214012" o:spid="_x0000_s1065" type="#_x0000_t32" style="position:absolute;left:24484;top:20235;width:0;height:7959;visibility:visible;mso-wrap-style:square" o:connectortype="straight" o:gfxdata="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" strokecolor="black [3200]" strokeweight=".5pt">
+                  <v:stroke endarrow="block" joinstyle="miter"/>
+                </v:shape>
+                <v:shape id="Łącznik prosty ze strzałką 724330861" o:spid="_x0000_s1066" type="#_x0000_t32" style="position:absolute;left:39719;top:20235;width:0;height:7959;visibility:visible;mso-wrap-style:square" o:connectortype="straight" o:gfxdata="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" strokecolor="black [3200]" strokeweight=".5pt">
+                  <v:stroke endarrow="block" joinstyle="miter"/>
+                </v:shape>
                 <w10:anchorlock/>
               </v:group>
             </w:pict>
@@ -3393,6 +3594,101 @@
     </w:p>
     <w:p>
       <w:pPr>
+        <w:pStyle w:val="Legenda"/>
+      </w:pPr>
+      <w:bookmarkStart w:id="1" w:name="_Ref149728641"/>
+      <w:r>
+        <w:t xml:space="preserve">Rys. </w:t>
+      </w:r>
+      <w:fldSimple w:instr=" SEQ Rys. \* ARABIC ">
+        <w:r>
+          <w:rPr>
+            <w:noProof/>
+          </w:rPr>
+          <w:t>2</w:t>
+        </w:r>
+      </w:fldSimple>
+      <w:bookmarkEnd w:id="1"/>
+      <w:r>
+        <w:t>. Koncepcja odwzorowania klas modelu dokumentu</w:t>
+      </w:r>
+    </w:p>
+    <w:p>
+      <w:pPr>
+        <w:pStyle w:val="Wcicienormalne"/>
+      </w:pPr>
+      <w:r>
+        <w:t xml:space="preserve">Klasa </w:t>
+      </w:r>
+      <w:r>
+        <w:rPr>
+          <w:rStyle w:val="NazwaProgramowa"/>
+        </w:rPr>
+        <w:t>BuiltInProperties</w:t>
+      </w:r>
+      <w:r>
+        <w:t xml:space="preserve"> </w:t>
+      </w:r>
+      <w:r>
+        <w:t xml:space="preserve">z przestrzeni nazw </w:t>
+      </w:r>
+      <w:r>
+        <w:rPr>
+          <w:rStyle w:val="NazwaProgramowa"/>
+        </w:rPr>
+        <w:t>DocumentModel</w:t>
+      </w:r>
+      <w:r>
+        <w:t xml:space="preserve"> reprezentuje klasę </w:t>
+      </w:r>
+      <w:r>
+        <w:rPr>
+          <w:rStyle w:val="NazwaProgramowa"/>
+        </w:rPr>
+        <w:t>PackageProperties</w:t>
+      </w:r>
+      <w:r>
+        <w:t xml:space="preserve"> z przestrzeni </w:t>
+      </w:r>
+      <w:r>
+        <w:rPr>
+          <w:rStyle w:val="NazwaProgramowa"/>
+        </w:rPr>
+        <w:t>System.IO.Packaging</w:t>
+      </w:r>
+      <w:r>
+        <w:t xml:space="preserve"> oraz </w:t>
+      </w:r>
+      <w:r>
+        <w:rPr>
+          <w:rStyle w:val="NazwaProgramowa"/>
+        </w:rPr>
+        <w:t>Properties</w:t>
+      </w:r>
+      <w:r>
+        <w:rPr>
+          <w:rStyle w:val="NazwaProgramowa"/>
+        </w:rPr>
+        <w:t xml:space="preserve"> </w:t>
+      </w:r>
+      <w:r>
+        <w:t xml:space="preserve">z przestrzeni </w:t>
+      </w:r>
+      <w:r>
+        <w:rPr>
+          <w:rStyle w:val="NazwaProgramowa"/>
+        </w:rPr>
+        <w:t>DocumentFormat.OpenXml.ExtendedProperties</w:t>
+      </w:r>
+      <w:r>
+        <w:t>.</w:t>
+      </w:r>
+      <w:r>
+        <w:t xml:space="preserve"> Ta pierwsza zawiera właściwości związane z pakietem ZIP, a druga – z dokumentem aplikacji Office.</w:t>
+      </w:r>
+    </w:p>
+    <w:p>
+      <w:pPr>
         <w:pStyle w:val="Wcicienormalne"/>
       </w:pPr>
     </w:p>
@@ -3436,7 +3732,6 @@
         </w:numPr>
       </w:pPr>
       <w:r>
-        <w:lastRenderedPageBreak/>
         <w:t xml:space="preserve">Skanowanie typów – typy publiczne z biblioteki </w:t>
       </w:r>
       <w:r>
@@ -3503,6 +3798,7 @@
         </w:numPr>
       </w:pPr>
       <w:r>
+        <w:lastRenderedPageBreak/>
         <w:t xml:space="preserve">Zmiana nazw typów – zarejestrowane typy mają zmieniane nazwy </w:t>
       </w:r>
       <w:r>
@@ -3638,8 +3934,13 @@
       <w:pPr>
         <w:pStyle w:val="Listapunktowana"/>
       </w:pPr>
-      <w:r>
-        <w:t>ModelGenerator – który produkuje klasy danych modelu. Klasy mają właściwości, które przechowują informacje wczytane w formacie OpenXml.</w:t>
+      <w:proofErr w:type="spellStart"/>
+      <w:r>
+        <w:t>ModelGenerator</w:t>
+      </w:r>
+      <w:proofErr w:type="spellEnd"/>
+      <w:r>
+        <w:t xml:space="preserve"> – który produkuje klasy danych modelu. Klasy mają właściwości, które przechowują informacje wczytane w formacie OpenXml.</w:t>
       </w:r>
     </w:p>
     <w:p>
@@ -3716,12 +4017,14 @@
       <w:r>
         <w:instrText xml:space="preserve"> XE "</w:instrText>
       </w:r>
+      <w:proofErr w:type="spellStart"/>
       <w:r>
         <w:rPr>
           <w:rStyle w:val="NazwaProgramowa"/>
         </w:rPr>
         <w:instrText>ModelCreator</w:instrText>
       </w:r>
+      <w:proofErr w:type="spellEnd"/>
       <w:r>
         <w:instrText xml:space="preserve">" </w:instrText>
       </w:r>
@@ -3770,12 +4073,14 @@
       <w:r>
         <w:instrText xml:space="preserve"> XE "</w:instrText>
       </w:r>
+      <w:proofErr w:type="spellStart"/>
       <w:r>
         <w:rPr>
           <w:rStyle w:val="NazwaProgramowa"/>
         </w:rPr>
         <w:instrText>ConverterCreator</w:instrText>
       </w:r>
+      <w:proofErr w:type="spellEnd"/>
       <w:r>
         <w:instrText xml:space="preserve">" </w:instrText>
       </w:r>
@@ -3895,7 +4200,6 @@
         <w:rPr>
           <w:rStyle w:val="NazwaProgramowa"/>
         </w:rPr>
-        <w:lastRenderedPageBreak/>
         <w:t>AddTypeConversions</w:t>
       </w:r>
       <w:r>
@@ -3978,6 +4282,7 @@
         <w:pStyle w:val="Wcicienormalne"/>
       </w:pPr>
       <w:r>
+        <w:lastRenderedPageBreak/>
         <w:t xml:space="preserve">Pomiędzy kolejnymi krokami procesu mogą być wywoływane metody monitorujące proces. Sterują tym opcjonalne parametry metody </w:t>
       </w:r>
       <w:r>
@@ -4074,12 +4379,14 @@
       <w:r>
         <w:instrText xml:space="preserve"> XE "</w:instrText>
       </w:r>
+      <w:proofErr w:type="spellStart"/>
       <w:r>
         <w:rPr>
           <w:rStyle w:val="NazwaProgramowa"/>
         </w:rPr>
         <w:instrText>DisplayOptions</w:instrText>
       </w:r>
+      <w:proofErr w:type="spellEnd"/>
       <w:r>
         <w:instrText xml:space="preserve">" </w:instrText>
       </w:r>
@@ -4144,7 +4451,15 @@
         <w:t xml:space="preserve"> – po pierwszym kroku wyświetlane są zeskanowane typy</w:t>
       </w:r>
       <w:r>
-        <w:t xml:space="preserve"> (alternatywnie do ScannedNamespaces),</w:t>
+        <w:t xml:space="preserve"> (alternatywnie do </w:t>
+      </w:r>
+      <w:proofErr w:type="spellStart"/>
+      <w:r>
+        <w:t>ScannedNamespaces</w:t>
+      </w:r>
+      <w:proofErr w:type="spellEnd"/>
+      <w:r>
+        <w:t>),</w:t>
       </w:r>
     </w:p>
     <w:p>
@@ -4299,14 +4614,14 @@
       <w:pPr>
         <w:pStyle w:val="Nagwek2"/>
       </w:pPr>
-      <w:bookmarkStart w:id="1" w:name="_Ref136424228"/>
+      <w:bookmarkStart w:id="2" w:name="_Ref136424228"/>
       <w:r>
         <w:t xml:space="preserve">Monitorowanie </w:t>
       </w:r>
       <w:r>
         <w:t>procesu</w:t>
       </w:r>
-      <w:bookmarkEnd w:id="1"/>
+      <w:bookmarkEnd w:id="2"/>
     </w:p>
     <w:p>
       <w:pPr>
@@ -4330,12 +4645,14 @@
       <w:r>
         <w:instrText xml:space="preserve"> XE "</w:instrText>
       </w:r>
+      <w:proofErr w:type="spellStart"/>
       <w:r>
         <w:rPr>
           <w:rStyle w:val="NazwaProgramowa"/>
         </w:rPr>
         <w:instrText>ModelDisplay</w:instrText>
       </w:r>
+      <w:proofErr w:type="spellEnd"/>
       <w:r>
         <w:instrText xml:space="preserve">" </w:instrText>
       </w:r>
@@ -4518,259 +4835,259 @@
         <w:rPr>
           <w:rStyle w:val="NazwaProgramowa"/>
         </w:rPr>
+        <w:t>ShowNamespaceDetails(</w:t>
+      </w:r>
+      <w:r>
+        <w:rPr>
+          <w:rStyle w:val="NazwaProgramowa"/>
+        </w:rPr>
+        <w:t>DisplayOptions</w:t>
+      </w:r>
+      <w:r>
+        <w:rPr>
+          <w:rStyle w:val="NazwaProgramowa"/>
+        </w:rPr>
+        <w:t>)</w:t>
+      </w:r>
+      <w:r>
+        <w:rPr>
+          <w:rStyle w:val="NazwaProgramowa"/>
+        </w:rPr>
+        <w:t xml:space="preserve"> – wypisz szczegóły </w:t>
+      </w:r>
+      <w:r>
+        <w:rPr>
+          <w:rStyle w:val="NazwaProgramowa"/>
+        </w:rPr>
+        <w:t xml:space="preserve">(typy) wszystkich </w:t>
+      </w:r>
+      <w:r>
+        <w:rPr>
+          <w:rStyle w:val="NazwaProgramowa"/>
+        </w:rPr>
+        <w:t>przestrzeni nazw.</w:t>
+      </w:r>
+    </w:p>
+    <w:p>
+      <w:pPr>
+        <w:pStyle w:val="Listapunktowana"/>
+      </w:pPr>
+      <w:r>
+        <w:rPr>
+          <w:rStyle w:val="NazwaProgramowa"/>
+        </w:rPr>
+        <w:t>ShowNamespaceDetails(</w:t>
+      </w:r>
+      <w:r>
+        <w:rPr>
+          <w:rStyle w:val="NazwaProgramowa"/>
+        </w:rPr>
+        <w:t>string, DisplayOptions</w:t>
+      </w:r>
+      <w:r>
+        <w:rPr>
+          <w:rStyle w:val="NazwaProgramowa"/>
+        </w:rPr>
+        <w:t>)</w:t>
+      </w:r>
+      <w:r>
+        <w:rPr>
+          <w:rStyle w:val="NazwaProgramowa"/>
+        </w:rPr>
+        <w:t xml:space="preserve"> – wypisz szczegóły (typy) określonej przestrzeni nazw,</w:t>
+      </w:r>
+    </w:p>
+    <w:p>
+      <w:pPr>
+        <w:pStyle w:val="Listapunktowana"/>
+      </w:pPr>
+      <w:r>
+        <w:rPr>
+          <w:rStyle w:val="NazwaProgramowa"/>
+        </w:rPr>
+        <w:t>Show</w:t>
+      </w:r>
+      <w:r>
+        <w:rPr>
+          <w:rStyle w:val="NazwaProgramowa"/>
+        </w:rPr>
+        <w:t>Types</w:t>
+      </w:r>
+      <w:r>
+        <w:rPr>
+          <w:rStyle w:val="NazwaProgramowa"/>
+        </w:rPr>
+        <w:t>(</w:t>
+      </w:r>
+      <w:r>
+        <w:rPr>
+          <w:rStyle w:val="NazwaProgramowa"/>
+        </w:rPr>
+        <w:t>string, DisplayOptions</w:t>
+      </w:r>
+      <w:r>
+        <w:rPr>
+          <w:rStyle w:val="NazwaProgramowa"/>
+        </w:rPr>
+        <w:t>)</w:t>
+      </w:r>
+      <w:r>
+        <w:rPr>
+          <w:rStyle w:val="NazwaProgramowa"/>
+        </w:rPr>
+        <w:t xml:space="preserve"> – wypisz wszystkie typy określonej przestrzeni nazw,</w:t>
+      </w:r>
+    </w:p>
+    <w:p>
+      <w:pPr>
+        <w:pStyle w:val="Listapunktowana"/>
+      </w:pPr>
+      <w:r>
+        <w:rPr>
+          <w:rStyle w:val="NazwaProgramowa"/>
+        </w:rPr>
+        <w:t>Show</w:t>
+      </w:r>
+      <w:r>
+        <w:rPr>
+          <w:rStyle w:val="NazwaProgramowa"/>
+        </w:rPr>
+        <w:t>TypeInfo</w:t>
+      </w:r>
+      <w:r>
+        <w:rPr>
+          <w:rStyle w:val="NazwaProgramowa"/>
+        </w:rPr>
+        <w:t>(</w:t>
+      </w:r>
+      <w:r>
+        <w:rPr>
+          <w:rStyle w:val="NazwaProgramowa"/>
+        </w:rPr>
+        <w:t>TypeInfo, DisplayOptions</w:t>
+      </w:r>
+      <w:r>
+        <w:rPr>
+          <w:rStyle w:val="NazwaProgramowa"/>
+        </w:rPr>
+        <w:t>)</w:t>
+      </w:r>
+      <w:r>
+        <w:rPr>
+          <w:rStyle w:val="NazwaProgramowa"/>
+        </w:rPr>
+        <w:t xml:space="preserve"> – wypisz informacje o określonym typie,</w:t>
+      </w:r>
+    </w:p>
+    <w:p>
+      <w:pPr>
+        <w:pStyle w:val="Listapunktowana"/>
+      </w:pPr>
+      <w:r>
+        <w:rPr>
+          <w:rStyle w:val="NazwaProgramowa"/>
+        </w:rPr>
+        <w:t>Show</w:t>
+      </w:r>
+      <w:r>
+        <w:rPr>
+          <w:rStyle w:val="NazwaProgramowa"/>
+        </w:rPr>
+        <w:t>GenericParamsConstraints</w:t>
+      </w:r>
+      <w:r>
+        <w:rPr>
+          <w:rStyle w:val="NazwaProgramowa"/>
+        </w:rPr>
+        <w:t>(</w:t>
+      </w:r>
+      <w:r>
+        <w:rPr>
+          <w:rStyle w:val="NazwaProgramowa"/>
+        </w:rPr>
+        <w:t>TypeInfo, DisplayOptions</w:t>
+      </w:r>
+      <w:r>
+        <w:rPr>
+          <w:rStyle w:val="NazwaProgramowa"/>
+        </w:rPr>
+        <w:t>)</w:t>
+      </w:r>
+      <w:r>
+        <w:rPr>
+          <w:rStyle w:val="NazwaProgramowa"/>
+        </w:rPr>
+        <w:t xml:space="preserve"> – wypisz informacje o parametrach generycznych zadeklarowanych w określonym typie,</w:t>
+      </w:r>
+    </w:p>
+    <w:p>
+      <w:pPr>
+        <w:pStyle w:val="Listapunktowana"/>
+      </w:pPr>
+      <w:r>
+        <w:rPr>
+          <w:rStyle w:val="NazwaProgramowa"/>
+        </w:rPr>
+        <w:t>Show</w:t>
+      </w:r>
+      <w:r>
+        <w:rPr>
+          <w:rStyle w:val="NazwaProgramowa"/>
+        </w:rPr>
+        <w:t>Implemented</w:t>
+      </w:r>
+      <w:r>
+        <w:rPr>
+          <w:rStyle w:val="NazwaProgramowa"/>
+        </w:rPr>
+        <w:t>Interfaces</w:t>
+      </w:r>
+      <w:r>
+        <w:rPr>
+          <w:rStyle w:val="NazwaProgramowa"/>
+        </w:rPr>
+        <w:t>(</w:t>
+      </w:r>
+      <w:r>
+        <w:rPr>
+          <w:rStyle w:val="NazwaProgramowa"/>
+        </w:rPr>
+        <w:t>TypeInfo, DisplayOptions</w:t>
+      </w:r>
+      <w:r>
+        <w:rPr>
+          <w:rStyle w:val="NazwaProgramowa"/>
+        </w:rPr>
+        <w:t>)</w:t>
+      </w:r>
+      <w:r>
+        <w:rPr>
+          <w:rStyle w:val="NazwaProgramowa"/>
+        </w:rPr>
+        <w:t xml:space="preserve"> – wypisz informacje o </w:t>
+      </w:r>
+      <w:r>
+        <w:rPr>
+          <w:rStyle w:val="NazwaProgramowa"/>
+        </w:rPr>
+        <w:t>interfejsach implementowanych</w:t>
+      </w:r>
+      <w:r>
+        <w:rPr>
+          <w:rStyle w:val="NazwaProgramowa"/>
+        </w:rPr>
+        <w:t xml:space="preserve"> w określonym typie,</w:t>
+      </w:r>
+    </w:p>
+    <w:p>
+      <w:pPr>
+        <w:pStyle w:val="Listapunktowana"/>
+      </w:pPr>
+      <w:r>
+        <w:rPr>
+          <w:rStyle w:val="NazwaProgramowa"/>
+        </w:rPr>
         <w:lastRenderedPageBreak/>
-        <w:t>ShowNamespaceDetails(</w:t>
-      </w:r>
-      <w:r>
-        <w:rPr>
-          <w:rStyle w:val="NazwaProgramowa"/>
-        </w:rPr>
-        <w:t>DisplayOptions</w:t>
-      </w:r>
-      <w:r>
-        <w:rPr>
-          <w:rStyle w:val="NazwaProgramowa"/>
-        </w:rPr>
-        <w:t>)</w:t>
-      </w:r>
-      <w:r>
-        <w:rPr>
-          <w:rStyle w:val="NazwaProgramowa"/>
-        </w:rPr>
-        <w:t xml:space="preserve"> – wypisz szczegóły </w:t>
-      </w:r>
-      <w:r>
-        <w:rPr>
-          <w:rStyle w:val="NazwaProgramowa"/>
-        </w:rPr>
-        <w:t xml:space="preserve">(typy) wszystkich </w:t>
-      </w:r>
-      <w:r>
-        <w:rPr>
-          <w:rStyle w:val="NazwaProgramowa"/>
-        </w:rPr>
-        <w:t>przestrzeni nazw.</w:t>
-      </w:r>
-    </w:p>
-    <w:p>
-      <w:pPr>
-        <w:pStyle w:val="Listapunktowana"/>
-      </w:pPr>
-      <w:r>
-        <w:rPr>
-          <w:rStyle w:val="NazwaProgramowa"/>
-        </w:rPr>
-        <w:t>ShowNamespaceDetails(</w:t>
-      </w:r>
-      <w:r>
-        <w:rPr>
-          <w:rStyle w:val="NazwaProgramowa"/>
-        </w:rPr>
-        <w:t>string, DisplayOptions</w:t>
-      </w:r>
-      <w:r>
-        <w:rPr>
-          <w:rStyle w:val="NazwaProgramowa"/>
-        </w:rPr>
-        <w:t>)</w:t>
-      </w:r>
-      <w:r>
-        <w:rPr>
-          <w:rStyle w:val="NazwaProgramowa"/>
-        </w:rPr>
-        <w:t xml:space="preserve"> – wypisz szczegóły (typy) określonej przestrzeni nazw,</w:t>
-      </w:r>
-    </w:p>
-    <w:p>
-      <w:pPr>
-        <w:pStyle w:val="Listapunktowana"/>
-      </w:pPr>
-      <w:r>
-        <w:rPr>
-          <w:rStyle w:val="NazwaProgramowa"/>
-        </w:rPr>
-        <w:t>Show</w:t>
-      </w:r>
-      <w:r>
-        <w:rPr>
-          <w:rStyle w:val="NazwaProgramowa"/>
-        </w:rPr>
-        <w:t>Types</w:t>
-      </w:r>
-      <w:r>
-        <w:rPr>
-          <w:rStyle w:val="NazwaProgramowa"/>
-        </w:rPr>
-        <w:t>(</w:t>
-      </w:r>
-      <w:r>
-        <w:rPr>
-          <w:rStyle w:val="NazwaProgramowa"/>
-        </w:rPr>
-        <w:t>string, DisplayOptions</w:t>
-      </w:r>
-      <w:r>
-        <w:rPr>
-          <w:rStyle w:val="NazwaProgramowa"/>
-        </w:rPr>
-        <w:t>)</w:t>
-      </w:r>
-      <w:r>
-        <w:rPr>
-          <w:rStyle w:val="NazwaProgramowa"/>
-        </w:rPr>
-        <w:t xml:space="preserve"> – wypisz wszystkie typy określonej przestrzeni nazw,</w:t>
-      </w:r>
-    </w:p>
-    <w:p>
-      <w:pPr>
-        <w:pStyle w:val="Listapunktowana"/>
-      </w:pPr>
-      <w:r>
-        <w:rPr>
-          <w:rStyle w:val="NazwaProgramowa"/>
-        </w:rPr>
-        <w:t>Show</w:t>
-      </w:r>
-      <w:r>
-        <w:rPr>
-          <w:rStyle w:val="NazwaProgramowa"/>
-        </w:rPr>
-        <w:t>TypeInfo</w:t>
-      </w:r>
-      <w:r>
-        <w:rPr>
-          <w:rStyle w:val="NazwaProgramowa"/>
-        </w:rPr>
-        <w:t>(</w:t>
-      </w:r>
-      <w:r>
-        <w:rPr>
-          <w:rStyle w:val="NazwaProgramowa"/>
-        </w:rPr>
-        <w:t>TypeInfo, DisplayOptions</w:t>
-      </w:r>
-      <w:r>
-        <w:rPr>
-          <w:rStyle w:val="NazwaProgramowa"/>
-        </w:rPr>
-        <w:t>)</w:t>
-      </w:r>
-      <w:r>
-        <w:rPr>
-          <w:rStyle w:val="NazwaProgramowa"/>
-        </w:rPr>
-        <w:t xml:space="preserve"> – wypisz informacje o określonym typie,</w:t>
-      </w:r>
-    </w:p>
-    <w:p>
-      <w:pPr>
-        <w:pStyle w:val="Listapunktowana"/>
-      </w:pPr>
-      <w:r>
-        <w:rPr>
-          <w:rStyle w:val="NazwaProgramowa"/>
-        </w:rPr>
-        <w:t>Show</w:t>
-      </w:r>
-      <w:r>
-        <w:rPr>
-          <w:rStyle w:val="NazwaProgramowa"/>
-        </w:rPr>
-        <w:t>GenericParamsConstraints</w:t>
-      </w:r>
-      <w:r>
-        <w:rPr>
-          <w:rStyle w:val="NazwaProgramowa"/>
-        </w:rPr>
-        <w:t>(</w:t>
-      </w:r>
-      <w:r>
-        <w:rPr>
-          <w:rStyle w:val="NazwaProgramowa"/>
-        </w:rPr>
-        <w:t>TypeInfo, DisplayOptions</w:t>
-      </w:r>
-      <w:r>
-        <w:rPr>
-          <w:rStyle w:val="NazwaProgramowa"/>
-        </w:rPr>
-        <w:t>)</w:t>
-      </w:r>
-      <w:r>
-        <w:rPr>
-          <w:rStyle w:val="NazwaProgramowa"/>
-        </w:rPr>
-        <w:t xml:space="preserve"> – wypisz informacje o parametrach generycznych zadeklarowanych w określonym typie,</w:t>
-      </w:r>
-    </w:p>
-    <w:p>
-      <w:pPr>
-        <w:pStyle w:val="Listapunktowana"/>
-      </w:pPr>
-      <w:r>
-        <w:rPr>
-          <w:rStyle w:val="NazwaProgramowa"/>
-        </w:rPr>
-        <w:t>Show</w:t>
-      </w:r>
-      <w:r>
-        <w:rPr>
-          <w:rStyle w:val="NazwaProgramowa"/>
-        </w:rPr>
-        <w:t>Implemented</w:t>
-      </w:r>
-      <w:r>
-        <w:rPr>
-          <w:rStyle w:val="NazwaProgramowa"/>
-        </w:rPr>
-        <w:t>Interfaces</w:t>
-      </w:r>
-      <w:r>
-        <w:rPr>
-          <w:rStyle w:val="NazwaProgramowa"/>
-        </w:rPr>
-        <w:t>(</w:t>
-      </w:r>
-      <w:r>
-        <w:rPr>
-          <w:rStyle w:val="NazwaProgramowa"/>
-        </w:rPr>
-        <w:t>TypeInfo, DisplayOptions</w:t>
-      </w:r>
-      <w:r>
-        <w:rPr>
-          <w:rStyle w:val="NazwaProgramowa"/>
-        </w:rPr>
-        <w:t>)</w:t>
-      </w:r>
-      <w:r>
-        <w:rPr>
-          <w:rStyle w:val="NazwaProgramowa"/>
-        </w:rPr>
-        <w:t xml:space="preserve"> – wypisz informacje o </w:t>
-      </w:r>
-      <w:r>
-        <w:rPr>
-          <w:rStyle w:val="NazwaProgramowa"/>
-        </w:rPr>
-        <w:t>interfejsach implementowanych</w:t>
-      </w:r>
-      <w:r>
-        <w:rPr>
-          <w:rStyle w:val="NazwaProgramowa"/>
-        </w:rPr>
-        <w:t xml:space="preserve"> w określonym typie,</w:t>
-      </w:r>
-    </w:p>
-    <w:p>
-      <w:pPr>
-        <w:pStyle w:val="Listapunktowana"/>
-      </w:pPr>
-      <w:r>
-        <w:rPr>
-          <w:rStyle w:val="NazwaProgramowa"/>
-        </w:rPr>
         <w:t>Show</w:t>
       </w:r>
       <w:r>
@@ -5022,12 +5339,14 @@
       <w:r>
         <w:instrText xml:space="preserve"> XE "</w:instrText>
       </w:r>
+      <w:proofErr w:type="spellStart"/>
       <w:r>
         <w:rPr>
           <w:rStyle w:val="NazwaProgramowa"/>
         </w:rPr>
         <w:instrText>DisplayOptions</w:instrText>
       </w:r>
+      <w:proofErr w:type="spellEnd"/>
       <w:r>
         <w:instrText xml:space="preserve">" </w:instrText>
       </w:r>
@@ -5513,7 +5832,6 @@
         <w:rPr>
           <w:rStyle w:val="NazwaProgramowa"/>
         </w:rPr>
-        <w:lastRenderedPageBreak/>
         <w:t>System</w:t>
       </w:r>
       <w:r>
@@ -5723,6 +6041,7 @@
         <w:rPr>
           <w:rStyle w:val="NazwaProgramowa"/>
         </w:rPr>
+        <w:lastRenderedPageBreak/>
         <w:t>ElementTypes</w:t>
       </w:r>
       <w:r>
@@ -6218,8 +6537,216 @@
         <w:pStyle w:val="Nagwek2"/>
       </w:pPr>
       <w:r>
+        <w:t>Informacje o typach i przestrzeniach nazw</w:t>
+      </w:r>
+    </w:p>
+    <w:p>
+      <w:pPr>
+        <w:pStyle w:val="Wcicienormalne"/>
+      </w:pPr>
+      <w:r>
+        <w:t>Przy skanowaniu</w:t>
+      </w:r>
+      <w:r>
+        <w:t xml:space="preserve"> typów z biblioteki </w:t>
+      </w:r>
+      <w:r>
+        <w:t>źródłowej</w:t>
+      </w:r>
+      <w:r>
+        <w:t xml:space="preserve"> następuje ich rejestracja w statycznej </w:t>
+      </w:r>
+      <w:r>
+        <w:t xml:space="preserve">klasie </w:t>
+      </w:r>
+      <w:r>
+        <w:rPr>
+          <w:rStyle w:val="NazwaProgramowa"/>
+        </w:rPr>
+        <w:t>TypeManager</w:t>
+      </w:r>
+      <w:r>
+        <w:t xml:space="preserve"> w polu:</w:t>
+      </w:r>
+    </w:p>
+    <w:p>
+      <w:pPr>
+        <w:pStyle w:val="Listapunktowana"/>
+        <w:rPr>
+          <w:rStyle w:val="NazwaProgramowa"/>
+        </w:rPr>
+      </w:pPr>
+      <w:r>
+        <w:rPr>
+          <w:rStyle w:val="NazwaProgramowa"/>
+        </w:rPr>
+        <w:t>KnownTypes: Dictionary&lt;Type, TypeInfo&gt;</w:t>
+      </w:r>
+    </w:p>
+    <w:p>
+      <w:pPr>
+        <w:pStyle w:val="Wcicienormalne"/>
+      </w:pPr>
+      <w:r>
+        <w:t>Jednocześnie następuje rejestracja ich przestrzeni nazw w polu</w:t>
+      </w:r>
+      <w:r>
+        <w:t xml:space="preserve"> klasy </w:t>
+      </w:r>
+      <w:r>
+        <w:rPr>
+          <w:rStyle w:val="NazwaProgramowa"/>
+        </w:rPr>
+        <w:t>TypeManager</w:t>
+      </w:r>
+      <w:r>
+        <w:t>:</w:t>
+      </w:r>
+    </w:p>
+    <w:p>
+      <w:pPr>
+        <w:pStyle w:val="Listapunktowana"/>
+        <w:rPr>
+          <w:rStyle w:val="NazwaProgramowa"/>
+        </w:rPr>
+      </w:pPr>
+      <w:r>
+        <w:rPr>
+          <w:rStyle w:val="NazwaProgramowa"/>
+        </w:rPr>
+        <w:t>KnownNamespaces: Dictionary&lt;string, TypeDictionary&gt;</w:t>
+      </w:r>
+    </w:p>
+    <w:p>
+      <w:pPr>
+        <w:pStyle w:val="Wcicienormalne"/>
+      </w:pPr>
+      <w:r>
+        <w:t>Dla k</w:t>
+      </w:r>
+      <w:r>
+        <w:t xml:space="preserve">ażdego typu tworzona jest </w:t>
+      </w:r>
+      <w:r>
+        <w:t xml:space="preserve">instancja </w:t>
+      </w:r>
+      <w:r>
+        <w:t>klas</w:t>
+      </w:r>
+      <w:r>
+        <w:t>y</w:t>
+      </w:r>
+      <w:r>
+        <w:t xml:space="preserve"> danych </w:t>
+      </w:r>
+      <w:r>
+        <w:rPr>
+          <w:rStyle w:val="NazwaProgramowa"/>
+        </w:rPr>
+        <w:t>TypeInfo</w:t>
+      </w:r>
+      <w:r>
+        <w:rPr>
+          <w:rStyle w:val="NazwaProgramowa"/>
+        </w:rPr>
+        <w:fldChar w:fldCharType="begin"/>
+      </w:r>
+      <w:r>
+        <w:instrText xml:space="preserve"> XE "</w:instrText>
+      </w:r>
+      <w:proofErr w:type="spellStart"/>
+      <w:r>
+        <w:rPr>
+          <w:rStyle w:val="NazwaProgramowa"/>
+        </w:rPr>
+        <w:instrText>TypeInfo</w:instrText>
+      </w:r>
+      <w:proofErr w:type="spellEnd"/>
+      <w:r>
+        <w:instrText xml:space="preserve">" </w:instrText>
+      </w:r>
+      <w:r>
+        <w:rPr>
+          <w:rStyle w:val="NazwaProgramowa"/>
+        </w:rPr>
+        <w:fldChar w:fldCharType="end"/>
+      </w:r>
+      <w:r>
+        <w:t xml:space="preserve"> zawierająca informacje wykorzystywane w procesie analizy i generowania kodu.</w:t>
+      </w:r>
+      <w:r>
+        <w:t xml:space="preserve"> Ponadto dla typów klas, struktur i interfejsów wykorzystywane są instancje klasy </w:t>
+      </w:r>
+      <w:r>
+        <w:rPr>
+          <w:rStyle w:val="NazwaProgramowa"/>
+        </w:rPr>
         <w:lastRenderedPageBreak/>
-        <w:t>Informacje o typach i przestrzeniach nazw</w:t>
+        <w:t>PropInfo</w:t>
+      </w:r>
+      <w:r>
+        <w:rPr>
+          <w:rStyle w:val="NazwaProgramowa"/>
+        </w:rPr>
+        <w:fldChar w:fldCharType="begin"/>
+      </w:r>
+      <w:r>
+        <w:instrText xml:space="preserve"> XE "</w:instrText>
+      </w:r>
+      <w:proofErr w:type="spellStart"/>
+      <w:r>
+        <w:rPr>
+          <w:rStyle w:val="NazwaProgramowa"/>
+        </w:rPr>
+        <w:instrText>PropInfo</w:instrText>
+      </w:r>
+      <w:proofErr w:type="spellEnd"/>
+      <w:r>
+        <w:instrText xml:space="preserve">" </w:instrText>
+      </w:r>
+      <w:r>
+        <w:rPr>
+          <w:rStyle w:val="NazwaProgramowa"/>
+        </w:rPr>
+        <w:fldChar w:fldCharType="end"/>
+      </w:r>
+      <w:r>
+        <w:t xml:space="preserve">, a dla typów wyliczeniowych – instancje klasy </w:t>
+      </w:r>
+      <w:r>
+        <w:rPr>
+          <w:rStyle w:val="NazwaProgramowa"/>
+        </w:rPr>
+        <w:t>EnumInfo</w:t>
+      </w:r>
+      <w:r>
+        <w:rPr>
+          <w:rStyle w:val="NazwaProgramowa"/>
+        </w:rPr>
+        <w:fldChar w:fldCharType="begin"/>
+      </w:r>
+      <w:r>
+        <w:instrText xml:space="preserve"> XE "</w:instrText>
+      </w:r>
+      <w:proofErr w:type="spellStart"/>
+      <w:r>
+        <w:rPr>
+          <w:rStyle w:val="NazwaProgramowa"/>
+        </w:rPr>
+        <w:instrText>EnumInfo</w:instrText>
+      </w:r>
+      <w:proofErr w:type="spellEnd"/>
+      <w:r>
+        <w:instrText xml:space="preserve">" </w:instrText>
+      </w:r>
+      <w:r>
+        <w:rPr>
+          <w:rStyle w:val="NazwaProgramowa"/>
+        </w:rPr>
+        <w:fldChar w:fldCharType="end"/>
+      </w:r>
+      <w:r>
+        <w:t>.</w:t>
       </w:r>
     </w:p>
     <w:p>
@@ -6227,42 +6754,312 @@
         <w:pStyle w:val="Wcicienormalne"/>
       </w:pPr>
       <w:r>
-        <w:t>Przy skanowaniu</w:t>
-      </w:r>
-      <w:r>
-        <w:t xml:space="preserve"> typów z biblioteki </w:t>
+        <w:t xml:space="preserve">Informacje o typach, właściwościach i wartościach wyliczeniowych są odczytywane z biblioteki </w:t>
       </w:r>
       <w:r>
         <w:t>źródłowej</w:t>
       </w:r>
       <w:r>
-        <w:t xml:space="preserve"> następuje ich rejestracja w statycznej </w:t>
-      </w:r>
-      <w:r>
-        <w:t xml:space="preserve">klasie </w:t>
-      </w:r>
-      <w:r>
-        <w:rPr>
-          <w:rStyle w:val="NazwaProgramowa"/>
-        </w:rPr>
-        <w:t>TypeManager</w:t>
-      </w:r>
-      <w:r>
-        <w:t xml:space="preserve"> w polu:</w:t>
+        <w:rPr>
+          <w:rStyle w:val="NazwaProgramowa"/>
+        </w:rPr>
+        <w:t xml:space="preserve"> </w:t>
+      </w:r>
+      <w:r>
+        <w:t xml:space="preserve">przez mechanizm refleksji typów </w:t>
+      </w:r>
+      <w:r>
+        <w:rPr>
+          <w:rStyle w:val="NazwaProgramowa"/>
+        </w:rPr>
+        <w:t>(System.Reflection)</w:t>
+      </w:r>
+      <w:r>
+        <w:t xml:space="preserve">. Tam są zdefiniowane analogiczne klasy </w:t>
+      </w:r>
+      <w:r>
+        <w:rPr>
+          <w:rStyle w:val="NazwaProgramowa"/>
+        </w:rPr>
+        <w:t>(TypeInfo, PropertyInfo, FieldInfo)</w:t>
+      </w:r>
+      <w:r>
+        <w:t>, ale zakres reprezentowanych przez nie danych jest niewystarczający do procesu przetwarzania, stąd wynikła konieczność zdefiniowania własnych klas w module kreatora.</w:t>
+      </w:r>
+    </w:p>
+    <w:p>
+      <w:pPr>
+        <w:pStyle w:val="Wcicienormalne"/>
+      </w:pPr>
+      <w:r>
+        <w:t xml:space="preserve">Część wspólnych danych z klas </w:t>
+      </w:r>
+      <w:r>
+        <w:rPr>
+          <w:rStyle w:val="NazwaProgramowa"/>
+        </w:rPr>
+        <w:t>TypeInfo</w:t>
+      </w:r>
+      <w:r>
+        <w:t xml:space="preserve">, </w:t>
+      </w:r>
+      <w:r>
+        <w:rPr>
+          <w:rStyle w:val="NazwaProgramowa"/>
+        </w:rPr>
+        <w:t>PropInfo</w:t>
+      </w:r>
+      <w:r>
+        <w:t xml:space="preserve"> i </w:t>
+      </w:r>
+      <w:r>
+        <w:rPr>
+          <w:rStyle w:val="NazwaProgramowa"/>
+        </w:rPr>
+        <w:t>EnumInfo</w:t>
+      </w:r>
+      <w:r>
+        <w:t xml:space="preserve"> jest reprezentowana przez wspólną klasę podstawową </w:t>
+      </w:r>
+      <w:r>
+        <w:rPr>
+          <w:rStyle w:val="NazwaProgramowa"/>
+        </w:rPr>
+        <w:t>ModelInfo</w:t>
+      </w:r>
+      <w:r>
+        <w:rPr>
+          <w:rStyle w:val="NazwaProgramowa"/>
+        </w:rPr>
+        <w:fldChar w:fldCharType="begin"/>
+      </w:r>
+      <w:r>
+        <w:instrText xml:space="preserve"> XE "</w:instrText>
+      </w:r>
+      <w:proofErr w:type="spellStart"/>
+      <w:r>
+        <w:rPr>
+          <w:rStyle w:val="NazwaProgramowa"/>
+        </w:rPr>
+        <w:instrText>ModelInfo</w:instrText>
+      </w:r>
+      <w:proofErr w:type="spellEnd"/>
+      <w:r>
+        <w:instrText xml:space="preserve">" </w:instrText>
+      </w:r>
+      <w:r>
+        <w:rPr>
+          <w:rStyle w:val="NazwaProgramowa"/>
+        </w:rPr>
+        <w:fldChar w:fldCharType="end"/>
+      </w:r>
+      <w:r>
+        <w:t xml:space="preserve">, która implementuje interfejs </w:t>
+      </w:r>
+      <w:r>
+        <w:rPr>
+          <w:rStyle w:val="NazwaProgramowa"/>
+        </w:rPr>
+        <w:t>IOwnedElement</w:t>
+      </w:r>
+      <w:r>
+        <w:rPr>
+          <w:rStyle w:val="NazwaProgramowa"/>
+        </w:rPr>
+        <w:fldChar w:fldCharType="begin"/>
+      </w:r>
+      <w:r>
+        <w:instrText xml:space="preserve"> XE "</w:instrText>
+      </w:r>
+      <w:proofErr w:type="spellStart"/>
+      <w:r>
+        <w:rPr>
+          <w:rStyle w:val="NazwaProgramowa"/>
+        </w:rPr>
+        <w:instrText>IOwnedElement</w:instrText>
+      </w:r>
+      <w:proofErr w:type="spellEnd"/>
+      <w:r>
+        <w:instrText xml:space="preserve">" </w:instrText>
+      </w:r>
+      <w:r>
+        <w:rPr>
+          <w:rStyle w:val="NazwaProgramowa"/>
+        </w:rPr>
+        <w:fldChar w:fldCharType="end"/>
+      </w:r>
+      <w:r>
+        <w:t xml:space="preserve">, reprezentujący element posiadający </w:t>
+      </w:r>
+      <w:r>
+        <w:t xml:space="preserve">obiekt właścicielski </w:t>
+      </w:r>
+      <w:r>
+        <w:rPr>
+          <w:rStyle w:val="NazwaProgramowa"/>
+        </w:rPr>
+        <w:t>(Owner)</w:t>
+      </w:r>
+      <w:r>
+        <w:t xml:space="preserve">. Zdefiniowanie osobnego interfejsu było konieczne ze względu na to, że właściciela muszą mieć też inne dane przetwarzane w procesie. Oprócz klasy </w:t>
+      </w:r>
+      <w:r>
+        <w:rPr>
+          <w:rStyle w:val="NazwaProgramowa"/>
+        </w:rPr>
+        <w:t>ModelInfo</w:t>
+      </w:r>
+      <w:r>
+        <w:t xml:space="preserve"> interfejs </w:t>
+      </w:r>
+      <w:r>
+        <w:rPr>
+          <w:rStyle w:val="NazwaProgramowa"/>
+        </w:rPr>
+        <w:t>IOwnedElement</w:t>
+      </w:r>
+      <w:r>
+        <w:t xml:space="preserve"> jest implementowany przez klasy:</w:t>
       </w:r>
     </w:p>
     <w:p>
       <w:pPr>
         <w:pStyle w:val="Listapunktowana"/>
-        <w:rPr>
-          <w:rStyle w:val="NazwaProgramowa"/>
-        </w:rPr>
-      </w:pPr>
-      <w:r>
-        <w:rPr>
-          <w:rStyle w:val="NazwaProgramowa"/>
-        </w:rPr>
-        <w:t>KnownTypes: Dictionary&lt;Type, TypeInfo&gt;</w:t>
+      </w:pPr>
+      <w:r>
+        <w:rPr>
+          <w:rStyle w:val="NazwaProgramowa"/>
+        </w:rPr>
+        <w:t>OwnedCollection&lt;T&gt;</w:t>
+      </w:r>
+      <w:r>
+        <w:rPr>
+          <w:rStyle w:val="NazwaProgramowa"/>
+        </w:rPr>
+        <w:fldChar w:fldCharType="begin"/>
+      </w:r>
+      <w:r>
+        <w:instrText xml:space="preserve"> XE "</w:instrText>
+      </w:r>
+      <w:proofErr w:type="spellStart"/>
+      <w:r>
+        <w:rPr>
+          <w:rStyle w:val="NazwaProgramowa"/>
+        </w:rPr>
+        <w:instrText>OwnedCollection</w:instrText>
+      </w:r>
+      <w:proofErr w:type="spellEnd"/>
+      <w:r>
+        <w:rPr>
+          <w:rStyle w:val="NazwaProgramowa"/>
+        </w:rPr>
+        <w:instrText>&lt;T&gt;</w:instrText>
+      </w:r>
+      <w:r>
+        <w:instrText xml:space="preserve">" </w:instrText>
+      </w:r>
+      <w:r>
+        <w:rPr>
+          <w:rStyle w:val="NazwaProgramowa"/>
+        </w:rPr>
+        <w:fldChar w:fldCharType="end"/>
+      </w:r>
+      <w:r>
+        <w:t>,</w:t>
+      </w:r>
+    </w:p>
+    <w:p>
+      <w:pPr>
+        <w:pStyle w:val="Listapunktowana"/>
+      </w:pPr>
+      <w:r>
+        <w:rPr>
+          <w:rStyle w:val="NazwaProgramowa"/>
+        </w:rPr>
+        <w:t>CustomAttribNamedArgument</w:t>
+      </w:r>
+      <w:r>
+        <w:rPr>
+          <w:rStyle w:val="NazwaProgramowa"/>
+        </w:rPr>
+        <w:fldChar w:fldCharType="begin"/>
+      </w:r>
+      <w:r>
+        <w:instrText xml:space="preserve"> XE "</w:instrText>
+      </w:r>
+      <w:proofErr w:type="spellStart"/>
+      <w:r>
+        <w:rPr>
+          <w:rStyle w:val="NazwaProgramowa"/>
+        </w:rPr>
+        <w:instrText>CustomAttribNamedArgument</w:instrText>
+      </w:r>
+      <w:proofErr w:type="spellEnd"/>
+      <w:r>
+        <w:instrText xml:space="preserve">" </w:instrText>
+      </w:r>
+      <w:r>
+        <w:rPr>
+          <w:rStyle w:val="NazwaProgramowa"/>
+        </w:rPr>
+        <w:fldChar w:fldCharType="end"/>
+      </w:r>
+      <w:r>
+        <w:t>,</w:t>
+      </w:r>
+    </w:p>
+    <w:p>
+      <w:pPr>
+        <w:pStyle w:val="Listapunktowana"/>
+      </w:pPr>
+      <w:r>
+        <w:rPr>
+          <w:rStyle w:val="NazwaProgramowa"/>
+        </w:rPr>
+        <w:t>CustomAttribTypedArgument</w:t>
+      </w:r>
+      <w:r>
+        <w:rPr>
+          <w:rStyle w:val="NazwaProgramowa"/>
+        </w:rPr>
+        <w:fldChar w:fldCharType="begin"/>
+      </w:r>
+      <w:r>
+        <w:instrText xml:space="preserve"> XE "</w:instrText>
+      </w:r>
+      <w:proofErr w:type="spellStart"/>
+      <w:r>
+        <w:rPr>
+          <w:rStyle w:val="NazwaProgramowa"/>
+        </w:rPr>
+        <w:instrText>CustomAttribTypedArgument</w:instrText>
+      </w:r>
+      <w:proofErr w:type="spellEnd"/>
+      <w:r>
+        <w:instrText xml:space="preserve">" </w:instrText>
+      </w:r>
+      <w:r>
+        <w:rPr>
+          <w:rStyle w:val="NazwaProgramowa"/>
+        </w:rPr>
+        <w:fldChar w:fldCharType="end"/>
+      </w:r>
+      <w:r>
+        <w:t>.</w:t>
+      </w:r>
+    </w:p>
+    <w:p>
+      <w:pPr>
+        <w:pStyle w:val="Nagwek3"/>
+        <w:rPr>
+          <w:rStyle w:val="NazwaProgramowa"/>
+        </w:rPr>
+      </w:pPr>
+      <w:r>
+        <w:rPr>
+          <w:rStyle w:val="NazwaProgramowa"/>
+        </w:rPr>
+        <w:t>IOwnedElement</w:t>
       </w:r>
     </w:p>
     <w:p>
@@ -6270,33 +7067,74 @@
         <w:pStyle w:val="Wcicienormalne"/>
       </w:pPr>
       <w:r>
-        <w:t>Jednocześnie następuje rejestracja ich przestrzeni nazw w polu</w:t>
-      </w:r>
-      <w:r>
-        <w:t xml:space="preserve"> klasy </w:t>
-      </w:r>
-      <w:r>
-        <w:rPr>
-          <w:rStyle w:val="NazwaProgramowa"/>
-        </w:rPr>
-        <w:t>TypeManager</w:t>
-      </w:r>
-      <w:r>
-        <w:t>:</w:t>
+        <w:t xml:space="preserve">Interfejs </w:t>
+      </w:r>
+      <w:r>
+        <w:rPr>
+          <w:rStyle w:val="NazwaProgramowa"/>
+        </w:rPr>
+        <w:t>IOwnedElement</w:t>
+      </w:r>
+      <w:r>
+        <w:rPr>
+          <w:rStyle w:val="NazwaProgramowa"/>
+        </w:rPr>
+        <w:fldChar w:fldCharType="begin"/>
+      </w:r>
+      <w:r>
+        <w:instrText xml:space="preserve"> XE "</w:instrText>
+      </w:r>
+      <w:proofErr w:type="spellStart"/>
+      <w:r>
+        <w:rPr>
+          <w:rStyle w:val="NazwaProgramowa"/>
+        </w:rPr>
+        <w:instrText>IOwnedElement</w:instrText>
+      </w:r>
+      <w:proofErr w:type="spellEnd"/>
+      <w:r>
+        <w:instrText xml:space="preserve">" </w:instrText>
+      </w:r>
+      <w:r>
+        <w:rPr>
+          <w:rStyle w:val="NazwaProgramowa"/>
+        </w:rPr>
+        <w:fldChar w:fldCharType="end"/>
+      </w:r>
+      <w:r>
+        <w:t xml:space="preserve"> definiuje tylko jedną właściwość</w:t>
+      </w:r>
+      <w:r>
+        <w:t xml:space="preserve"> </w:t>
+      </w:r>
+      <w:r>
+        <w:rPr>
+          <w:rStyle w:val="NazwaProgramowa"/>
+        </w:rPr>
+        <w:t>oznaczającą</w:t>
+      </w:r>
+      <w:r>
+        <w:t xml:space="preserve"> właściciela danego elementu:</w:t>
       </w:r>
     </w:p>
     <w:p>
       <w:pPr>
         <w:pStyle w:val="Listapunktowana"/>
-        <w:rPr>
-          <w:rStyle w:val="NazwaProgramowa"/>
-        </w:rPr>
-      </w:pPr>
-      <w:r>
-        <w:rPr>
-          <w:rStyle w:val="NazwaProgramowa"/>
-        </w:rPr>
-        <w:t>KnownNamespaces: Dictionary&lt;string, TypeDictionary&gt;</w:t>
+      </w:pPr>
+      <w:r>
+        <w:rPr>
+          <w:rStyle w:val="NazwaProgramowa"/>
+        </w:rPr>
+        <w:t>Owner: object</w:t>
+      </w:r>
+      <w:r>
+        <w:rPr>
+          <w:rStyle w:val="NazwaProgramowa"/>
+        </w:rPr>
+        <w:t xml:space="preserve"> {opt}</w:t>
+      </w:r>
+      <w:r>
+        <w:t>.</w:t>
       </w:r>
     </w:p>
     <w:p>
@@ -6304,28 +7142,35 @@
         <w:pStyle w:val="Wcicienormalne"/>
       </w:pPr>
       <w:r>
-        <w:t>Dla k</w:t>
-      </w:r>
-      <w:r>
-        <w:t xml:space="preserve">ażdego typu tworzona jest </w:t>
-      </w:r>
-      <w:r>
-        <w:t xml:space="preserve">instancja </w:t>
-      </w:r>
-      <w:r>
-        <w:t>klas</w:t>
-      </w:r>
-      <w:r>
-        <w:t>y</w:t>
-      </w:r>
-      <w:r>
-        <w:t xml:space="preserve"> danych </w:t>
-      </w:r>
-      <w:r>
-        <w:rPr>
-          <w:rStyle w:val="NazwaProgramowa"/>
-        </w:rPr>
-        <w:t>TypeInfo</w:t>
+        <w:t>Jej interpretacja zależy od klasy implementującej interfejs.</w:t>
+      </w:r>
+    </w:p>
+    <w:p>
+      <w:pPr>
+        <w:pStyle w:val="Nagwek3"/>
+        <w:rPr>
+          <w:rStyle w:val="NazwaProgramowa"/>
+        </w:rPr>
+      </w:pPr>
+      <w:r>
+        <w:rPr>
+          <w:rStyle w:val="NazwaProgramowa"/>
+        </w:rPr>
+        <w:t>OwnedCollection&lt;T&gt;</w:t>
+      </w:r>
+    </w:p>
+    <w:p>
+      <w:pPr>
+        <w:pStyle w:val="Wcicienormalne"/>
+      </w:pPr>
+      <w:r>
+        <w:t xml:space="preserve">Klasa </w:t>
+      </w:r>
+      <w:r>
+        <w:rPr>
+          <w:rStyle w:val="NazwaProgramowa"/>
+        </w:rPr>
+        <w:t>OwnedCollection&lt;T&gt;</w:t>
       </w:r>
       <w:r>
         <w:rPr>
@@ -6336,11 +7181,19 @@
       <w:r>
         <w:instrText xml:space="preserve"> XE "</w:instrText>
       </w:r>
-      <w:r>
-        <w:rPr>
-          <w:rStyle w:val="NazwaProgramowa"/>
-        </w:rPr>
-        <w:instrText>TypeInfo</w:instrText>
+      <w:proofErr w:type="spellStart"/>
+      <w:r>
+        <w:rPr>
+          <w:rStyle w:val="NazwaProgramowa"/>
+        </w:rPr>
+        <w:instrText>OwnedCollection</w:instrText>
+      </w:r>
+      <w:proofErr w:type="spellEnd"/>
+      <w:r>
+        <w:rPr>
+          <w:rStyle w:val="NazwaProgramowa"/>
+        </w:rPr>
+        <w:instrText>&lt;T&gt;</w:instrText>
       </w:r>
       <w:r>
         <w:instrText xml:space="preserve">" </w:instrText>
@@ -6352,16 +7205,77 @@
         <w:fldChar w:fldCharType="end"/>
       </w:r>
       <w:r>
-        <w:t xml:space="preserve"> zawierająca informacje wykorzystywane w procesie analizy i generowania kodu.</w:t>
-      </w:r>
-      <w:r>
-        <w:t xml:space="preserve"> Ponadto dla typów klas, struktur i interfejsów wykorzystywane są instancje klasy </w:t>
-      </w:r>
-      <w:r>
-        <w:rPr>
-          <w:rStyle w:val="NazwaProgramowa"/>
-        </w:rPr>
-        <w:t>PropInfo</w:t>
+        <w:t xml:space="preserve"> </w:t>
+      </w:r>
+      <w:r>
+        <w:t xml:space="preserve">jest kolekcją obiektów implementujących </w:t>
+      </w:r>
+      <w:r>
+        <w:rPr>
+          <w:rStyle w:val="NazwaProgramowa"/>
+        </w:rPr>
+        <w:t>IOwnedElement</w:t>
+      </w:r>
+      <w:r>
+        <w:t xml:space="preserve">. Sama też implementuje </w:t>
+      </w:r>
+      <w:r>
+        <w:rPr>
+          <w:rStyle w:val="NazwaProgramowa"/>
+        </w:rPr>
+        <w:t>IOwnedElement</w:t>
+      </w:r>
+      <w:r>
+        <w:t xml:space="preserve">. Jeśli ma ustawioną właściwość </w:t>
+      </w:r>
+      <w:r>
+        <w:rPr>
+          <w:rStyle w:val="NazwaProgramowa"/>
+        </w:rPr>
+        <w:t>Owner</w:t>
+      </w:r>
+      <w:r>
+        <w:t>, to przy dodawaniu elementu do kolekcji ustawia właściciela elementu na t</w:t>
+      </w:r>
+      <w:r>
+        <w:t>en</w:t>
+      </w:r>
+      <w:r>
+        <w:t xml:space="preserve"> sam </w:t>
+      </w:r>
+      <w:r>
+        <w:t>obiekt</w:t>
+      </w:r>
+      <w:r>
+        <w:t>.</w:t>
+      </w:r>
+    </w:p>
+    <w:p>
+      <w:pPr>
+        <w:pStyle w:val="Nagwek3"/>
+        <w:rPr>
+          <w:rStyle w:val="NazwaProgramowa"/>
+        </w:rPr>
+      </w:pPr>
+      <w:r>
+        <w:rPr>
+          <w:rStyle w:val="NazwaProgramowa"/>
+        </w:rPr>
+        <w:t>ModelElement</w:t>
+      </w:r>
+    </w:p>
+    <w:p>
+      <w:pPr>
+        <w:pStyle w:val="Wcicienormalne"/>
+      </w:pPr>
+      <w:r>
+        <w:t xml:space="preserve">Klasa </w:t>
+      </w:r>
+      <w:r>
+        <w:rPr>
+          <w:rStyle w:val="NazwaProgramowa"/>
+        </w:rPr>
+        <w:t>ModelElement</w:t>
       </w:r>
       <w:r>
         <w:rPr>
@@ -6372,12 +7286,14 @@
       <w:r>
         <w:instrText xml:space="preserve"> XE "</w:instrText>
       </w:r>
-      <w:r>
-        <w:rPr>
-          <w:rStyle w:val="NazwaProgramowa"/>
-        </w:rPr>
-        <w:instrText>PropInfo</w:instrText>
-      </w:r>
+      <w:proofErr w:type="spellStart"/>
+      <w:r>
+        <w:rPr>
+          <w:rStyle w:val="NazwaProgramowa"/>
+        </w:rPr>
+        <w:instrText>ModelElement</w:instrText>
+      </w:r>
+      <w:proofErr w:type="spellEnd"/>
       <w:r>
         <w:instrText xml:space="preserve">" </w:instrText>
       </w:r>
@@ -6388,13 +7304,247 @@
         <w:fldChar w:fldCharType="end"/>
       </w:r>
       <w:r>
-        <w:t xml:space="preserve">, a dla typów wyliczeniowych – instancje klasy </w:t>
-      </w:r>
-      <w:r>
-        <w:rPr>
-          <w:rStyle w:val="NazwaProgramowa"/>
-        </w:rPr>
-        <w:t>EnumInfo</w:t>
+        <w:t xml:space="preserve"> grupuje właściwości wspólne dla </w:t>
+      </w:r>
+      <w:r>
+        <w:t>elementów modelu</w:t>
+      </w:r>
+      <w:r>
+        <w:t>. Te w</w:t>
+      </w:r>
+      <w:r>
+        <w:t>łaściwości to:</w:t>
+      </w:r>
+    </w:p>
+    <w:p>
+      <w:pPr>
+        <w:pStyle w:val="Listapunktowana"/>
+      </w:pPr>
+      <w:r>
+        <w:rPr>
+          <w:rStyle w:val="NazwaProgramowa"/>
+        </w:rPr>
+        <w:t>Owner: object {opt}</w:t>
+      </w:r>
+      <w:r>
+        <w:t xml:space="preserve"> </w:t>
+      </w:r>
+      <w:r>
+        <w:t>–</w:t>
+      </w:r>
+      <w:r>
+        <w:t xml:space="preserve"> </w:t>
+      </w:r>
+      <w:r>
+        <w:t>obiekt właścicielski elementu,</w:t>
+      </w:r>
+    </w:p>
+    <w:p>
+      <w:pPr>
+        <w:pStyle w:val="Listapunktowana"/>
+      </w:pPr>
+      <w:r>
+        <w:rPr>
+          <w:rStyle w:val="NazwaProgramowa"/>
+        </w:rPr>
+        <w:t>Name: string</w:t>
+      </w:r>
+      <w:r>
+        <w:t xml:space="preserve"> – nazwa elementu (taka, jak to odczytano z biblioteki źródłowej),</w:t>
+      </w:r>
+    </w:p>
+    <w:p>
+      <w:pPr>
+        <w:pStyle w:val="Listapunktowana"/>
+      </w:pPr>
+      <w:r>
+        <w:rPr>
+          <w:rStyle w:val="NazwaProgramowa"/>
+        </w:rPr>
+        <w:t>NewName: QualifiedName {opt}</w:t>
+      </w:r>
+      <w:r>
+        <w:t xml:space="preserve"> – nowa nazwa (wraz z ewentualną nową przestrzenią nazw) stosowana przy zmianie nazwy elementu.</w:t>
+      </w:r>
+    </w:p>
+    <w:p>
+      <w:pPr>
+        <w:pStyle w:val="Listapunktowana"/>
+      </w:pPr>
+      <w:r>
+        <w:rPr>
+          <w:rStyle w:val="NazwaProgramowa"/>
+        </w:rPr>
+        <w:t>IsAccepted: bool</w:t>
+      </w:r>
+      <w:r>
+        <w:t xml:space="preserve"> – określa, czy element został zaakceptowany do dalszego przetwarzania (alternatywnie z </w:t>
+      </w:r>
+      <w:r>
+        <w:rPr>
+          <w:rStyle w:val="NazwaProgramowa"/>
+        </w:rPr>
+        <w:t>IsRejected</w:t>
+      </w:r>
+      <w:r>
+        <w:t>).</w:t>
+      </w:r>
+    </w:p>
+    <w:p>
+      <w:pPr>
+        <w:pStyle w:val="Listapunktowana"/>
+      </w:pPr>
+      <w:r>
+        <w:rPr>
+          <w:rStyle w:val="NazwaProgramowa"/>
+        </w:rPr>
+        <w:t>Is</w:t>
+      </w:r>
+      <w:r>
+        <w:rPr>
+          <w:rStyle w:val="NazwaProgramowa"/>
+        </w:rPr>
+        <w:t>Rejected</w:t>
+      </w:r>
+      <w:r>
+        <w:rPr>
+          <w:rStyle w:val="NazwaProgramowa"/>
+        </w:rPr>
+        <w:t>: bool</w:t>
+      </w:r>
+      <w:r>
+        <w:t xml:space="preserve"> – określa, czy element został odrzucony od dalszego przetwarzania (alternatywnie z </w:t>
+      </w:r>
+      <w:r>
+        <w:rPr>
+          <w:rStyle w:val="NazwaProgramowa"/>
+        </w:rPr>
+        <w:t>Is</w:t>
+      </w:r>
+      <w:r>
+        <w:rPr>
+          <w:rStyle w:val="NazwaProgramowa"/>
+        </w:rPr>
+        <w:t>Accepted</w:t>
+      </w:r>
+      <w:r>
+        <w:t>).</w:t>
+      </w:r>
+    </w:p>
+    <w:p>
+      <w:pPr>
+        <w:pStyle w:val="Listapunktowana"/>
+      </w:pPr>
+      <w:r>
+        <w:rPr>
+          <w:rStyle w:val="NazwaProgramowa"/>
+        </w:rPr>
+        <w:t>IsUsed: bool</w:t>
+      </w:r>
+      <w:r>
+        <w:t xml:space="preserve"> – określa, czy element jest wykorzystywany przez inne elementy,</w:t>
+      </w:r>
+    </w:p>
+    <w:p>
+      <w:pPr>
+        <w:pStyle w:val="Listapunktowana"/>
+      </w:pPr>
+      <w:r>
+        <w:rPr>
+          <w:rStyle w:val="NazwaProgramowa"/>
+        </w:rPr>
+        <w:t>IsConverted: bool</w:t>
+      </w:r>
+      <w:r>
+        <w:t xml:space="preserve"> – określa, czy element jest konwertowany na inny element,</w:t>
+      </w:r>
+    </w:p>
+    <w:p>
+      <w:pPr>
+        <w:pStyle w:val="Listapunktowana"/>
+      </w:pPr>
+      <w:r>
+        <w:rPr>
+          <w:rStyle w:val="NazwaProgramowa"/>
+        </w:rPr>
+        <w:t>IsConvertedTo: bool</w:t>
+      </w:r>
+      <w:r>
+        <w:t xml:space="preserve"> – określa, czy inny element jest konwertowany na ten element,</w:t>
+      </w:r>
+    </w:p>
+    <w:p>
+      <w:pPr>
+        <w:pStyle w:val="Listapunktowana"/>
+      </w:pPr>
+      <w:r>
+        <w:rPr>
+          <w:rStyle w:val="NazwaProgramowa"/>
+        </w:rPr>
+        <w:t>Summary: string {opt}</w:t>
+      </w:r>
+      <w:r>
+        <w:t xml:space="preserve"> – krótki opis tekstowy elementu</w:t>
+      </w:r>
+      <w:r>
+        <w:t>,</w:t>
+      </w:r>
+    </w:p>
+    <w:p>
+      <w:pPr>
+        <w:pStyle w:val="Listapunktowana"/>
+      </w:pPr>
+      <w:r>
+        <w:rPr>
+          <w:rStyle w:val="NazwaProgramowa"/>
+        </w:rPr>
+        <w:lastRenderedPageBreak/>
+        <w:t>Documentation: XElement {opt}</w:t>
+      </w:r>
+      <w:r>
+        <w:t xml:space="preserve"> – dokumentacja elementu (w formie Xml),</w:t>
+      </w:r>
+    </w:p>
+    <w:p>
+      <w:pPr>
+        <w:pStyle w:val="Listapunktowana"/>
+      </w:pPr>
+      <w:r>
+        <w:rPr>
+          <w:rStyle w:val="NazwaProgramowa"/>
+        </w:rPr>
+        <w:t>CustomAttributes: OwnerCollection&lt;CustomAttribInfo&gt;</w:t>
+      </w:r>
+      <w:r>
+        <w:t xml:space="preserve"> - kolekcja atrybutów użytkownika przypisanych do elementu.</w:t>
+      </w:r>
+    </w:p>
+    <w:p>
+      <w:pPr>
+        <w:pStyle w:val="Nagwek3"/>
+        <w:rPr>
+          <w:rStyle w:val="NazwaProgramowa"/>
+        </w:rPr>
+      </w:pPr>
+      <w:r>
+        <w:rPr>
+          <w:rStyle w:val="NazwaProgramowa"/>
+        </w:rPr>
+        <w:t>CustomAttribInfo</w:t>
+      </w:r>
+    </w:p>
+    <w:p>
+      <w:pPr>
+        <w:pStyle w:val="Wcicienormalne"/>
+      </w:pPr>
+      <w:r>
+        <w:t xml:space="preserve">Klasa </w:t>
+      </w:r>
+      <w:r>
+        <w:rPr>
+          <w:rStyle w:val="NazwaProgramowa"/>
+        </w:rPr>
+        <w:t>CustomAttribInfo</w:t>
       </w:r>
       <w:r>
         <w:rPr>
@@ -6405,12 +7555,14 @@
       <w:r>
         <w:instrText xml:space="preserve"> XE "</w:instrText>
       </w:r>
-      <w:r>
-        <w:rPr>
-          <w:rStyle w:val="NazwaProgramowa"/>
-        </w:rPr>
-        <w:instrText>EnumInfo</w:instrText>
-      </w:r>
+      <w:proofErr w:type="spellStart"/>
+      <w:r>
+        <w:rPr>
+          <w:rStyle w:val="NazwaProgramowa"/>
+        </w:rPr>
+        <w:instrText>CustomAttribInfo</w:instrText>
+      </w:r>
+      <w:proofErr w:type="spellEnd"/>
       <w:r>
         <w:instrText xml:space="preserve">" </w:instrText>
       </w:r>
@@ -6421,6 +7573,397 @@
         <w:fldChar w:fldCharType="end"/>
       </w:r>
       <w:r>
+        <w:t xml:space="preserve"> </w:t>
+      </w:r>
+      <w:r>
+        <w:t xml:space="preserve">jest elementem modelu </w:t>
+      </w:r>
+      <w:r>
+        <w:rPr>
+          <w:rStyle w:val="NazwaProgramowa"/>
+        </w:rPr>
+        <w:t>(ModelElement)</w:t>
+      </w:r>
+      <w:r>
+        <w:t xml:space="preserve">, który </w:t>
+      </w:r>
+      <w:r>
+        <w:t xml:space="preserve">reprezentuje </w:t>
+      </w:r>
+      <w:r>
+        <w:t xml:space="preserve">atrybut użytkownika </w:t>
+      </w:r>
+      <w:r>
+        <w:rPr>
+          <w:rStyle w:val="NazwaProgramowa"/>
+        </w:rPr>
+        <w:t>(CustomAttribute</w:t>
+      </w:r>
+      <w:r>
+        <w:rPr>
+          <w:rStyle w:val="NazwaProgramowa"/>
+        </w:rPr>
+        <w:t xml:space="preserve"> </w:t>
+      </w:r>
+      <w:r>
+        <w:t>z refleksji typów</w:t>
+      </w:r>
+      <w:r>
+        <w:rPr>
+          <w:rStyle w:val="NazwaProgramowa"/>
+        </w:rPr>
+        <w:t>)</w:t>
+      </w:r>
+      <w:r>
+        <w:t xml:space="preserve"> przypisany do elementu. Jej właściwości to:</w:t>
+      </w:r>
+    </w:p>
+    <w:p>
+      <w:pPr>
+        <w:pStyle w:val="Listapunktowana"/>
+      </w:pPr>
+      <w:r>
+        <w:rPr>
+          <w:rStyle w:val="NazwaProgramowa"/>
+        </w:rPr>
+        <w:t>AttributeType: TypeInfo</w:t>
+      </w:r>
+      <w:r>
+        <w:t xml:space="preserve"> – typ atrybutu,</w:t>
+      </w:r>
+    </w:p>
+    <w:p>
+      <w:pPr>
+        <w:pStyle w:val="Listapunktowana"/>
+      </w:pPr>
+      <w:r>
+        <w:rPr>
+          <w:rStyle w:val="NazwaProgramowa"/>
+        </w:rPr>
+        <w:t>ConstructorArguments: OwnedCollection&lt;CustomAttribTypedArgument&gt;</w:t>
+      </w:r>
+      <w:r>
+        <w:t xml:space="preserve"> – kolekcja argumentów przekazanych przez konstruktor,</w:t>
+      </w:r>
+    </w:p>
+    <w:p>
+      <w:pPr>
+        <w:pStyle w:val="Listapunktowana"/>
+      </w:pPr>
+      <w:r>
+        <w:rPr>
+          <w:rStyle w:val="NazwaProgramowa"/>
+        </w:rPr>
+        <w:t>Named</w:t>
+      </w:r>
+      <w:r>
+        <w:rPr>
+          <w:rStyle w:val="NazwaProgramowa"/>
+        </w:rPr>
+        <w:t>Arguments: OwnedCollection&lt;CustomAttrib</w:t>
+      </w:r>
+      <w:r>
+        <w:rPr>
+          <w:rStyle w:val="NazwaProgramowa"/>
+        </w:rPr>
+        <w:t>Named</w:t>
+      </w:r>
+      <w:r>
+        <w:rPr>
+          <w:rStyle w:val="NazwaProgramowa"/>
+        </w:rPr>
+        <w:t>Argument&gt;</w:t>
+      </w:r>
+      <w:r>
+        <w:t xml:space="preserve"> – kolekcja argumentów przekazanych przez konstruktor.</w:t>
+      </w:r>
+    </w:p>
+    <w:p>
+      <w:pPr>
+        <w:pStyle w:val="Nagwek3"/>
+        <w:rPr>
+          <w:rStyle w:val="NazwaProgramowa"/>
+        </w:rPr>
+      </w:pPr>
+      <w:r>
+        <w:rPr>
+          <w:rStyle w:val="NazwaProgramowa"/>
+        </w:rPr>
+        <w:t>CustomAttribTypedArgument</w:t>
+      </w:r>
+    </w:p>
+    <w:p>
+      <w:pPr>
+        <w:pStyle w:val="Wcicienormalne"/>
+      </w:pPr>
+      <w:r>
+        <w:t xml:space="preserve">Klasa </w:t>
+      </w:r>
+      <w:r>
+        <w:rPr>
+          <w:rStyle w:val="NazwaProgramowa"/>
+        </w:rPr>
+        <w:t>CustomAttribTypedArgument</w:t>
+      </w:r>
+      <w:r>
+        <w:rPr>
+          <w:rStyle w:val="NazwaProgramowa"/>
+        </w:rPr>
+        <w:fldChar w:fldCharType="begin"/>
+      </w:r>
+      <w:r>
+        <w:instrText xml:space="preserve"> XE "</w:instrText>
+      </w:r>
+      <w:proofErr w:type="spellStart"/>
+      <w:r>
+        <w:rPr>
+          <w:rStyle w:val="NazwaProgramowa"/>
+        </w:rPr>
+        <w:instrText>CustomAttribTypedArgument</w:instrText>
+      </w:r>
+      <w:proofErr w:type="spellEnd"/>
+      <w:r>
+        <w:instrText xml:space="preserve">" </w:instrText>
+      </w:r>
+      <w:r>
+        <w:rPr>
+          <w:rStyle w:val="NazwaProgramowa"/>
+        </w:rPr>
+        <w:fldChar w:fldCharType="end"/>
+      </w:r>
+      <w:r>
+        <w:t xml:space="preserve"> reprezentuje</w:t>
+      </w:r>
+      <w:r>
+        <w:t xml:space="preserve"> argument atrybutu użytkownika przekazywany przez konstruktor atrybutu. Jej właściwości to:</w:t>
+      </w:r>
+    </w:p>
+    <w:p>
+      <w:pPr>
+        <w:pStyle w:val="Listapunktowana"/>
+      </w:pPr>
+      <w:r>
+        <w:rPr>
+          <w:rStyle w:val="NazwaProgramowa"/>
+        </w:rPr>
+        <w:t>Owner: object {opt}</w:t>
+      </w:r>
+      <w:r>
+        <w:t xml:space="preserve"> – obiekt właścicielski argumentu, ponieważ argument NIE jest traktowany jako samodzielny element modelu, więc implementuje interfejs </w:t>
+      </w:r>
+      <w:r>
+        <w:rPr>
+          <w:rStyle w:val="NazwaProgramowa"/>
+        </w:rPr>
+        <w:t>IOwnedElement</w:t>
+      </w:r>
+      <w:r>
+        <w:rPr>
+          <w:rStyle w:val="NazwaProgramowa"/>
+        </w:rPr>
+        <w:fldChar w:fldCharType="begin"/>
+      </w:r>
+      <w:r>
+        <w:instrText xml:space="preserve"> XE "</w:instrText>
+      </w:r>
+      <w:proofErr w:type="spellStart"/>
+      <w:r>
+        <w:rPr>
+          <w:rStyle w:val="NazwaProgramowa"/>
+        </w:rPr>
+        <w:instrText>IOwnedElement</w:instrText>
+      </w:r>
+      <w:proofErr w:type="spellEnd"/>
+      <w:r>
+        <w:instrText xml:space="preserve">" </w:instrText>
+      </w:r>
+      <w:r>
+        <w:rPr>
+          <w:rStyle w:val="NazwaProgramowa"/>
+        </w:rPr>
+        <w:fldChar w:fldCharType="end"/>
+      </w:r>
+      <w:r>
+        <w:t xml:space="preserve"> przez tę właściwość.</w:t>
+      </w:r>
+    </w:p>
+    <w:p>
+      <w:pPr>
+        <w:pStyle w:val="Listapunktowana"/>
+      </w:pPr>
+      <w:r>
+        <w:rPr>
+          <w:rStyle w:val="NazwaProgramowa"/>
+        </w:rPr>
+        <w:t>ArgumentTypeInfo: TypeInfo</w:t>
+      </w:r>
+      <w:r>
+        <w:t xml:space="preserve"> – informacja o typie argumentu</w:t>
+      </w:r>
+      <w:r>
+        <w:t>,</w:t>
+      </w:r>
+    </w:p>
+    <w:p>
+      <w:pPr>
+        <w:pStyle w:val="Listapunktowana"/>
+      </w:pPr>
+      <w:r>
+        <w:rPr>
+          <w:rStyle w:val="NazwaProgramowa"/>
+        </w:rPr>
+        <w:t>Value: object {opt}</w:t>
+      </w:r>
+      <w:r>
+        <w:t xml:space="preserve"> – wartość argumentu.</w:t>
+      </w:r>
+    </w:p>
+    <w:p>
+      <w:pPr>
+        <w:pStyle w:val="Nagwek3"/>
+        <w:rPr>
+          <w:rStyle w:val="NazwaProgramowa"/>
+        </w:rPr>
+      </w:pPr>
+      <w:r>
+        <w:rPr>
+          <w:rStyle w:val="NazwaProgramowa"/>
+        </w:rPr>
+        <w:t>CustomAttrib</w:t>
+      </w:r>
+      <w:r>
+        <w:rPr>
+          <w:rStyle w:val="NazwaProgramowa"/>
+        </w:rPr>
+        <w:t>Named</w:t>
+      </w:r>
+      <w:r>
+        <w:rPr>
+          <w:rStyle w:val="NazwaProgramowa"/>
+        </w:rPr>
+        <w:t>Argument</w:t>
+      </w:r>
+    </w:p>
+    <w:p>
+      <w:pPr>
+        <w:pStyle w:val="Wcicienormalne"/>
+      </w:pPr>
+      <w:r>
+        <w:t xml:space="preserve">Klasa </w:t>
+      </w:r>
+      <w:r>
+        <w:rPr>
+          <w:rStyle w:val="NazwaProgramowa"/>
+        </w:rPr>
+        <w:t>CustomAttrib</w:t>
+      </w:r>
+      <w:r>
+        <w:rPr>
+          <w:rStyle w:val="NazwaProgramowa"/>
+        </w:rPr>
+        <w:t>Named</w:t>
+      </w:r>
+      <w:r>
+        <w:rPr>
+          <w:rStyle w:val="NazwaProgramowa"/>
+        </w:rPr>
+        <w:t>Argument</w:t>
+      </w:r>
+      <w:r>
+        <w:rPr>
+          <w:rStyle w:val="NazwaProgramowa"/>
+        </w:rPr>
+        <w:fldChar w:fldCharType="begin"/>
+      </w:r>
+      <w:r>
+        <w:instrText xml:space="preserve"> XE "</w:instrText>
+      </w:r>
+      <w:proofErr w:type="spellStart"/>
+      <w:r>
+        <w:rPr>
+          <w:rStyle w:val="NazwaProgramowa"/>
+        </w:rPr>
+        <w:instrText>CustomAttrib</w:instrText>
+      </w:r>
+      <w:r>
+        <w:rPr>
+          <w:rStyle w:val="NazwaProgramowa"/>
+        </w:rPr>
+        <w:instrText>Named</w:instrText>
+      </w:r>
+      <w:r>
+        <w:rPr>
+          <w:rStyle w:val="NazwaProgramowa"/>
+        </w:rPr>
+        <w:instrText>Argument</w:instrText>
+      </w:r>
+      <w:proofErr w:type="spellEnd"/>
+      <w:r>
+        <w:instrText xml:space="preserve">" </w:instrText>
+      </w:r>
+      <w:r>
+        <w:rPr>
+          <w:rStyle w:val="NazwaProgramowa"/>
+        </w:rPr>
+        <w:fldChar w:fldCharType="end"/>
+      </w:r>
+      <w:r>
+        <w:t xml:space="preserve"> reprezentuje argument atrybutu użytkownika przekazywany przez </w:t>
+      </w:r>
+      <w:r>
+        <w:t>nazwę</w:t>
+      </w:r>
+      <w:r>
+        <w:t xml:space="preserve"> atrybutu. </w:t>
+      </w:r>
+      <w:r>
+        <w:t xml:space="preserve">Rozszerza klasę </w:t>
+      </w:r>
+      <w:r>
+        <w:rPr>
+          <w:rStyle w:val="NazwaProgramowa"/>
+        </w:rPr>
+        <w:t>CustomAttribTypedArgument</w:t>
+      </w:r>
+      <w:r>
+        <w:rPr>
+          <w:rStyle w:val="NazwaProgramowa"/>
+        </w:rPr>
+        <w:t xml:space="preserve"> </w:t>
+      </w:r>
+      <w:r>
+        <w:t>o nazwę:</w:t>
+      </w:r>
+    </w:p>
+    <w:p>
+      <w:pPr>
+        <w:pStyle w:val="Listapunktowana"/>
+      </w:pPr>
+      <w:r>
+        <w:rPr>
+          <w:rStyle w:val="NazwaProgramowa"/>
+        </w:rPr>
+        <w:t>Name</w:t>
+      </w:r>
+      <w:r>
+        <w:rPr>
+          <w:rStyle w:val="NazwaProgramowa"/>
+        </w:rPr>
+        <w:t xml:space="preserve">: </w:t>
+      </w:r>
+      <w:r>
+        <w:rPr>
+          <w:rStyle w:val="NazwaProgramowa"/>
+        </w:rPr>
+        <w:t>string</w:t>
+      </w:r>
+      <w:r>
+        <w:t xml:space="preserve"> – </w:t>
+      </w:r>
+      <w:r>
+        <w:t>nazwa argumentu</w:t>
+      </w:r>
+      <w:r>
         <w:t>.</w:t>
       </w:r>
     </w:p>
@@ -6429,282 +7972,7 @@
         <w:pStyle w:val="Wcicienormalne"/>
       </w:pPr>
       <w:r>
-        <w:t xml:space="preserve">Informacje o typach, właściwościach i wartościach wyliczeniowych są odczytywane z biblioteki </w:t>
-      </w:r>
-      <w:r>
-        <w:t>źródłowej</w:t>
-      </w:r>
-      <w:r>
-        <w:rPr>
-          <w:rStyle w:val="NazwaProgramowa"/>
-        </w:rPr>
-        <w:t xml:space="preserve"> </w:t>
-      </w:r>
-      <w:r>
-        <w:t xml:space="preserve">przez mechanizm refleksji typów </w:t>
-      </w:r>
-      <w:r>
-        <w:rPr>
-          <w:rStyle w:val="NazwaProgramowa"/>
-        </w:rPr>
-        <w:t>(System.Reflection)</w:t>
-      </w:r>
-      <w:r>
-        <w:t xml:space="preserve">. Tam są zdefiniowane analogiczne klasy </w:t>
-      </w:r>
-      <w:r>
-        <w:rPr>
-          <w:rStyle w:val="NazwaProgramowa"/>
-        </w:rPr>
-        <w:t>(TypeInfo, PropertyInfo, FieldInfo)</w:t>
-      </w:r>
-      <w:r>
-        <w:t>, ale zakres reprezentowanych przez nie danych jest niewystarczający do procesu przetwarzania, stąd wynikła konieczność zdefiniowania własnych klas w module kreatora.</w:t>
-      </w:r>
-    </w:p>
-    <w:p>
-      <w:pPr>
-        <w:pStyle w:val="Wcicienormalne"/>
-      </w:pPr>
-      <w:r>
-        <w:t xml:space="preserve">Część wspólnych danych z klas </w:t>
-      </w:r>
-      <w:r>
-        <w:rPr>
-          <w:rStyle w:val="NazwaProgramowa"/>
-        </w:rPr>
-        <w:t>TypeInfo</w:t>
-      </w:r>
-      <w:r>
-        <w:t xml:space="preserve">, </w:t>
-      </w:r>
-      <w:r>
-        <w:rPr>
-          <w:rStyle w:val="NazwaProgramowa"/>
-        </w:rPr>
-        <w:t>PropInfo</w:t>
-      </w:r>
-      <w:r>
-        <w:t xml:space="preserve"> i </w:t>
-      </w:r>
-      <w:r>
-        <w:rPr>
-          <w:rStyle w:val="NazwaProgramowa"/>
-        </w:rPr>
-        <w:t>EnumInfo</w:t>
-      </w:r>
-      <w:r>
-        <w:t xml:space="preserve"> jest reprezentowana przez wspólną klasę podstawową </w:t>
-      </w:r>
-      <w:r>
-        <w:rPr>
-          <w:rStyle w:val="NazwaProgramowa"/>
-        </w:rPr>
-        <w:t>ModelInfo</w:t>
-      </w:r>
-      <w:r>
-        <w:rPr>
-          <w:rStyle w:val="NazwaProgramowa"/>
-        </w:rPr>
-        <w:fldChar w:fldCharType="begin"/>
-      </w:r>
-      <w:r>
-        <w:instrText xml:space="preserve"> XE "</w:instrText>
-      </w:r>
-      <w:r>
-        <w:rPr>
-          <w:rStyle w:val="NazwaProgramowa"/>
-        </w:rPr>
-        <w:instrText>ModelInfo</w:instrText>
-      </w:r>
-      <w:r>
-        <w:instrText xml:space="preserve">" </w:instrText>
-      </w:r>
-      <w:r>
-        <w:rPr>
-          <w:rStyle w:val="NazwaProgramowa"/>
-        </w:rPr>
-        <w:fldChar w:fldCharType="end"/>
-      </w:r>
-      <w:r>
-        <w:t xml:space="preserve">, która implementuje interfejs </w:t>
-      </w:r>
-      <w:r>
-        <w:rPr>
-          <w:rStyle w:val="NazwaProgramowa"/>
-        </w:rPr>
-        <w:t>IOwnedElement</w:t>
-      </w:r>
-      <w:r>
-        <w:rPr>
-          <w:rStyle w:val="NazwaProgramowa"/>
-        </w:rPr>
-        <w:fldChar w:fldCharType="begin"/>
-      </w:r>
-      <w:r>
-        <w:instrText xml:space="preserve"> XE "</w:instrText>
-      </w:r>
-      <w:r>
-        <w:rPr>
-          <w:rStyle w:val="NazwaProgramowa"/>
-        </w:rPr>
-        <w:instrText>IOwnedElement</w:instrText>
-      </w:r>
-      <w:r>
-        <w:instrText xml:space="preserve">" </w:instrText>
-      </w:r>
-      <w:r>
-        <w:rPr>
-          <w:rStyle w:val="NazwaProgramowa"/>
-        </w:rPr>
-        <w:fldChar w:fldCharType="end"/>
-      </w:r>
-      <w:r>
-        <w:t xml:space="preserve">, reprezentujący element posiadający </w:t>
-      </w:r>
-      <w:r>
-        <w:t xml:space="preserve">obiekt właścicielski </w:t>
-      </w:r>
-      <w:r>
-        <w:rPr>
-          <w:rStyle w:val="NazwaProgramowa"/>
-        </w:rPr>
-        <w:t>(Owner)</w:t>
-      </w:r>
-      <w:r>
-        <w:t xml:space="preserve">. Zdefiniowanie osobnego interfejsu było konieczne ze względu na to, że właściciela muszą mieć też inne dane przetwarzane w procesie. Oprócz klasy </w:t>
-      </w:r>
-      <w:r>
-        <w:rPr>
-          <w:rStyle w:val="NazwaProgramowa"/>
-        </w:rPr>
-        <w:t>ModelInfo</w:t>
-      </w:r>
-      <w:r>
-        <w:t xml:space="preserve"> interfejs </w:t>
-      </w:r>
-      <w:r>
-        <w:rPr>
-          <w:rStyle w:val="NazwaProgramowa"/>
-        </w:rPr>
-        <w:t>IOwnedElement</w:t>
-      </w:r>
-      <w:r>
-        <w:t xml:space="preserve"> jest implementowany przez klasy:</w:t>
-      </w:r>
-    </w:p>
-    <w:p>
-      <w:pPr>
-        <w:pStyle w:val="Listapunktowana"/>
-      </w:pPr>
-      <w:r>
-        <w:rPr>
-          <w:rStyle w:val="NazwaProgramowa"/>
-        </w:rPr>
-        <w:t>OwnedCollection&lt;T&gt;</w:t>
-      </w:r>
-      <w:r>
-        <w:rPr>
-          <w:rStyle w:val="NazwaProgramowa"/>
-        </w:rPr>
-        <w:fldChar w:fldCharType="begin"/>
-      </w:r>
-      <w:r>
-        <w:instrText xml:space="preserve"> XE "</w:instrText>
-      </w:r>
-      <w:r>
-        <w:rPr>
-          <w:rStyle w:val="NazwaProgramowa"/>
-        </w:rPr>
-        <w:instrText>OwnedCollection&lt;T&gt;</w:instrText>
-      </w:r>
-      <w:r>
-        <w:instrText xml:space="preserve">" </w:instrText>
-      </w:r>
-      <w:r>
-        <w:rPr>
-          <w:rStyle w:val="NazwaProgramowa"/>
-        </w:rPr>
-        <w:fldChar w:fldCharType="end"/>
-      </w:r>
-      <w:r>
-        <w:t>,</w:t>
-      </w:r>
-    </w:p>
-    <w:p>
-      <w:pPr>
-        <w:pStyle w:val="Listapunktowana"/>
-      </w:pPr>
-      <w:r>
-        <w:rPr>
-          <w:rStyle w:val="NazwaProgramowa"/>
-        </w:rPr>
-        <w:t>CustomAttribNamedArgument</w:t>
-      </w:r>
-      <w:r>
-        <w:rPr>
-          <w:rStyle w:val="NazwaProgramowa"/>
-        </w:rPr>
-        <w:fldChar w:fldCharType="begin"/>
-      </w:r>
-      <w:r>
-        <w:instrText xml:space="preserve"> XE "</w:instrText>
-      </w:r>
-      <w:r>
-        <w:rPr>
-          <w:rStyle w:val="NazwaProgramowa"/>
-        </w:rPr>
-        <w:instrText>CustomAttribNamedArgument</w:instrText>
-      </w:r>
-      <w:r>
-        <w:instrText xml:space="preserve">" </w:instrText>
-      </w:r>
-      <w:r>
-        <w:rPr>
-          <w:rStyle w:val="NazwaProgramowa"/>
-        </w:rPr>
-        <w:fldChar w:fldCharType="end"/>
-      </w:r>
-      <w:r>
-        <w:t>,</w:t>
-      </w:r>
-    </w:p>
-    <w:p>
-      <w:pPr>
-        <w:pStyle w:val="Listapunktowana"/>
-      </w:pPr>
-      <w:r>
-        <w:rPr>
-          <w:rStyle w:val="NazwaProgramowa"/>
-        </w:rPr>
-        <w:t>CustomAttribTypedArgument</w:t>
-      </w:r>
-      <w:r>
-        <w:rPr>
-          <w:rStyle w:val="NazwaProgramowa"/>
-        </w:rPr>
-        <w:fldChar w:fldCharType="begin"/>
-      </w:r>
-      <w:r>
-        <w:instrText xml:space="preserve"> XE "</w:instrText>
-      </w:r>
-      <w:r>
-        <w:rPr>
-          <w:rStyle w:val="NazwaProgramowa"/>
-        </w:rPr>
-        <w:instrText>CustomAttribTypedArgument</w:instrText>
-      </w:r>
-      <w:r>
-        <w:instrText xml:space="preserve">" </w:instrText>
-      </w:r>
-      <w:r>
-        <w:rPr>
-          <w:rStyle w:val="NazwaProgramowa"/>
-        </w:rPr>
-        <w:fldChar w:fldCharType="end"/>
-      </w:r>
-      <w:r>
-        <w:t>.</w:t>
+        <w:t>Pozostałe właściwości bez zmian.</w:t>
       </w:r>
     </w:p>
     <w:p>
@@ -6718,914 +7986,6 @@
         <w:rPr>
           <w:rStyle w:val="NazwaProgramowa"/>
         </w:rPr>
-        <w:t>IOwnedElement</w:t>
-      </w:r>
-    </w:p>
-    <w:p>
-      <w:pPr>
-        <w:pStyle w:val="Wcicienormalne"/>
-      </w:pPr>
-      <w:r>
-        <w:t xml:space="preserve">Interfejs </w:t>
-      </w:r>
-      <w:r>
-        <w:rPr>
-          <w:rStyle w:val="NazwaProgramowa"/>
-        </w:rPr>
-        <w:t>IOwnedElement</w:t>
-      </w:r>
-      <w:r>
-        <w:rPr>
-          <w:rStyle w:val="NazwaProgramowa"/>
-        </w:rPr>
-        <w:fldChar w:fldCharType="begin"/>
-      </w:r>
-      <w:r>
-        <w:instrText xml:space="preserve"> XE "</w:instrText>
-      </w:r>
-      <w:r>
-        <w:rPr>
-          <w:rStyle w:val="NazwaProgramowa"/>
-        </w:rPr>
-        <w:instrText>IOwnedElement</w:instrText>
-      </w:r>
-      <w:r>
-        <w:instrText xml:space="preserve">" </w:instrText>
-      </w:r>
-      <w:r>
-        <w:rPr>
-          <w:rStyle w:val="NazwaProgramowa"/>
-        </w:rPr>
-        <w:fldChar w:fldCharType="end"/>
-      </w:r>
-      <w:r>
-        <w:t xml:space="preserve"> definiuje tylko jedną właściwość</w:t>
-      </w:r>
-      <w:r>
-        <w:t xml:space="preserve"> </w:t>
-      </w:r>
-      <w:r>
-        <w:rPr>
-          <w:rStyle w:val="NazwaProgramowa"/>
-        </w:rPr>
-        <w:t>oznaczającą</w:t>
-      </w:r>
-      <w:r>
-        <w:t xml:space="preserve"> właściciela danego elementu:</w:t>
-      </w:r>
-    </w:p>
-    <w:p>
-      <w:pPr>
-        <w:pStyle w:val="Listapunktowana"/>
-      </w:pPr>
-      <w:r>
-        <w:rPr>
-          <w:rStyle w:val="NazwaProgramowa"/>
-        </w:rPr>
-        <w:t>Owner: object</w:t>
-      </w:r>
-      <w:r>
-        <w:rPr>
-          <w:rStyle w:val="NazwaProgramowa"/>
-        </w:rPr>
-        <w:t xml:space="preserve"> {opt}</w:t>
-      </w:r>
-      <w:r>
-        <w:t>.</w:t>
-      </w:r>
-    </w:p>
-    <w:p>
-      <w:pPr>
-        <w:pStyle w:val="Wcicienormalne"/>
-      </w:pPr>
-      <w:r>
-        <w:t>Jej interpretacja zależy od klasy implementującej interfejs.</w:t>
-      </w:r>
-    </w:p>
-    <w:p>
-      <w:pPr>
-        <w:pStyle w:val="Nagwek3"/>
-        <w:rPr>
-          <w:rStyle w:val="NazwaProgramowa"/>
-        </w:rPr>
-      </w:pPr>
-      <w:r>
-        <w:rPr>
-          <w:rStyle w:val="NazwaProgramowa"/>
-        </w:rPr>
-        <w:t>OwnedCollection&lt;T&gt;</w:t>
-      </w:r>
-    </w:p>
-    <w:p>
-      <w:pPr>
-        <w:pStyle w:val="Wcicienormalne"/>
-      </w:pPr>
-      <w:r>
-        <w:t xml:space="preserve">Klasa </w:t>
-      </w:r>
-      <w:r>
-        <w:rPr>
-          <w:rStyle w:val="NazwaProgramowa"/>
-        </w:rPr>
-        <w:t>OwnedCollection&lt;T&gt;</w:t>
-      </w:r>
-      <w:r>
-        <w:rPr>
-          <w:rStyle w:val="NazwaProgramowa"/>
-        </w:rPr>
-        <w:fldChar w:fldCharType="begin"/>
-      </w:r>
-      <w:r>
-        <w:instrText xml:space="preserve"> XE "</w:instrText>
-      </w:r>
-      <w:r>
-        <w:rPr>
-          <w:rStyle w:val="NazwaProgramowa"/>
-        </w:rPr>
-        <w:instrText>OwnedCollection&lt;T&gt;</w:instrText>
-      </w:r>
-      <w:r>
-        <w:instrText xml:space="preserve">" </w:instrText>
-      </w:r>
-      <w:r>
-        <w:rPr>
-          <w:rStyle w:val="NazwaProgramowa"/>
-        </w:rPr>
-        <w:fldChar w:fldCharType="end"/>
-      </w:r>
-      <w:r>
-        <w:t xml:space="preserve"> </w:t>
-      </w:r>
-      <w:r>
-        <w:t xml:space="preserve">jest kolekcją obiektów implementujących </w:t>
-      </w:r>
-      <w:r>
-        <w:rPr>
-          <w:rStyle w:val="NazwaProgramowa"/>
-        </w:rPr>
-        <w:t>IOwnedElement</w:t>
-      </w:r>
-      <w:r>
-        <w:t xml:space="preserve">. Sama też implementuje </w:t>
-      </w:r>
-      <w:r>
-        <w:rPr>
-          <w:rStyle w:val="NazwaProgramowa"/>
-        </w:rPr>
-        <w:t>IOwnedElement</w:t>
-      </w:r>
-      <w:r>
-        <w:t xml:space="preserve">. Jeśli ma ustawioną właściwość </w:t>
-      </w:r>
-      <w:r>
-        <w:rPr>
-          <w:rStyle w:val="NazwaProgramowa"/>
-        </w:rPr>
-        <w:t>Owner</w:t>
-      </w:r>
-      <w:r>
-        <w:t>, to przy dodawaniu elementu do kolekcji ustawia właściciela elementu na t</w:t>
-      </w:r>
-      <w:r>
-        <w:t>en</w:t>
-      </w:r>
-      <w:r>
-        <w:t xml:space="preserve"> sam </w:t>
-      </w:r>
-      <w:r>
-        <w:t>obiekt</w:t>
-      </w:r>
-      <w:r>
-        <w:t>.</w:t>
-      </w:r>
-    </w:p>
-    <w:p>
-      <w:pPr>
-        <w:pStyle w:val="Nagwek3"/>
-        <w:rPr>
-          <w:rStyle w:val="NazwaProgramowa"/>
-        </w:rPr>
-      </w:pPr>
-      <w:r>
-        <w:rPr>
-          <w:rStyle w:val="NazwaProgramowa"/>
-        </w:rPr>
-        <w:t>ModelElement</w:t>
-      </w:r>
-    </w:p>
-    <w:p>
-      <w:pPr>
-        <w:pStyle w:val="Wcicienormalne"/>
-      </w:pPr>
-      <w:r>
-        <w:t xml:space="preserve">Klasa </w:t>
-      </w:r>
-      <w:r>
-        <w:rPr>
-          <w:rStyle w:val="NazwaProgramowa"/>
-        </w:rPr>
-        <w:t>ModelElement</w:t>
-      </w:r>
-      <w:r>
-        <w:rPr>
-          <w:rStyle w:val="NazwaProgramowa"/>
-        </w:rPr>
-        <w:fldChar w:fldCharType="begin"/>
-      </w:r>
-      <w:r>
-        <w:instrText xml:space="preserve"> XE "</w:instrText>
-      </w:r>
-      <w:r>
-        <w:rPr>
-          <w:rStyle w:val="NazwaProgramowa"/>
-        </w:rPr>
-        <w:instrText>ModelElement</w:instrText>
-      </w:r>
-      <w:r>
-        <w:instrText xml:space="preserve">" </w:instrText>
-      </w:r>
-      <w:r>
-        <w:rPr>
-          <w:rStyle w:val="NazwaProgramowa"/>
-        </w:rPr>
-        <w:fldChar w:fldCharType="end"/>
-      </w:r>
-      <w:r>
-        <w:t xml:space="preserve"> grupuje właściwości wspólne dla </w:t>
-      </w:r>
-      <w:r>
-        <w:t>elementów modelu</w:t>
-      </w:r>
-      <w:r>
-        <w:t>. Te w</w:t>
-      </w:r>
-      <w:r>
-        <w:t>łaściwości to:</w:t>
-      </w:r>
-    </w:p>
-    <w:p>
-      <w:pPr>
-        <w:pStyle w:val="Listapunktowana"/>
-      </w:pPr>
-      <w:r>
-        <w:rPr>
-          <w:rStyle w:val="NazwaProgramowa"/>
-        </w:rPr>
-        <w:lastRenderedPageBreak/>
-        <w:t>Owner: object {opt}</w:t>
-      </w:r>
-      <w:r>
-        <w:t xml:space="preserve"> </w:t>
-      </w:r>
-      <w:r>
-        <w:t>–</w:t>
-      </w:r>
-      <w:r>
-        <w:t xml:space="preserve"> </w:t>
-      </w:r>
-      <w:r>
-        <w:t>obiekt właścicielski elementu,</w:t>
-      </w:r>
-    </w:p>
-    <w:p>
-      <w:pPr>
-        <w:pStyle w:val="Listapunktowana"/>
-      </w:pPr>
-      <w:r>
-        <w:rPr>
-          <w:rStyle w:val="NazwaProgramowa"/>
-        </w:rPr>
-        <w:t>Name: string</w:t>
-      </w:r>
-      <w:r>
-        <w:t xml:space="preserve"> – nazwa elementu (taka, jak to odczytano z biblioteki źródłowej),</w:t>
-      </w:r>
-    </w:p>
-    <w:p>
-      <w:pPr>
-        <w:pStyle w:val="Listapunktowana"/>
-      </w:pPr>
-      <w:r>
-        <w:rPr>
-          <w:rStyle w:val="NazwaProgramowa"/>
-        </w:rPr>
-        <w:t>NewName: QualifiedName {opt}</w:t>
-      </w:r>
-      <w:r>
-        <w:t xml:space="preserve"> – nowa nazwa (wraz z ewentualną nową przestrzenią nazw) stosowana przy zmianie nazwy elementu.</w:t>
-      </w:r>
-    </w:p>
-    <w:p>
-      <w:pPr>
-        <w:pStyle w:val="Listapunktowana"/>
-      </w:pPr>
-      <w:r>
-        <w:rPr>
-          <w:rStyle w:val="NazwaProgramowa"/>
-        </w:rPr>
-        <w:t>IsAccepted: bool</w:t>
-      </w:r>
-      <w:r>
-        <w:t xml:space="preserve"> – określa, czy element został zaakceptowany do dalszego przetwarzania (alternatywnie z </w:t>
-      </w:r>
-      <w:r>
-        <w:rPr>
-          <w:rStyle w:val="NazwaProgramowa"/>
-        </w:rPr>
-        <w:t>IsRejected</w:t>
-      </w:r>
-      <w:r>
-        <w:t>).</w:t>
-      </w:r>
-    </w:p>
-    <w:p>
-      <w:pPr>
-        <w:pStyle w:val="Listapunktowana"/>
-      </w:pPr>
-      <w:r>
-        <w:rPr>
-          <w:rStyle w:val="NazwaProgramowa"/>
-        </w:rPr>
-        <w:t>Is</w:t>
-      </w:r>
-      <w:r>
-        <w:rPr>
-          <w:rStyle w:val="NazwaProgramowa"/>
-        </w:rPr>
-        <w:t>Rejected</w:t>
-      </w:r>
-      <w:r>
-        <w:rPr>
-          <w:rStyle w:val="NazwaProgramowa"/>
-        </w:rPr>
-        <w:t>: bool</w:t>
-      </w:r>
-      <w:r>
-        <w:t xml:space="preserve"> – określa, czy element został odrzucony od dalszego przetwarzania (alternatywnie z </w:t>
-      </w:r>
-      <w:r>
-        <w:rPr>
-          <w:rStyle w:val="NazwaProgramowa"/>
-        </w:rPr>
-        <w:t>Is</w:t>
-      </w:r>
-      <w:r>
-        <w:rPr>
-          <w:rStyle w:val="NazwaProgramowa"/>
-        </w:rPr>
-        <w:t>Accepted</w:t>
-      </w:r>
-      <w:r>
-        <w:t>).</w:t>
-      </w:r>
-    </w:p>
-    <w:p>
-      <w:pPr>
-        <w:pStyle w:val="Listapunktowana"/>
-      </w:pPr>
-      <w:r>
-        <w:rPr>
-          <w:rStyle w:val="NazwaProgramowa"/>
-        </w:rPr>
-        <w:t>IsUsed: bool</w:t>
-      </w:r>
-      <w:r>
-        <w:t xml:space="preserve"> – określa, czy element jest wykorzystywany przez inne elementy,</w:t>
-      </w:r>
-    </w:p>
-    <w:p>
-      <w:pPr>
-        <w:pStyle w:val="Listapunktowana"/>
-      </w:pPr>
-      <w:r>
-        <w:rPr>
-          <w:rStyle w:val="NazwaProgramowa"/>
-        </w:rPr>
-        <w:t>IsConverted: bool</w:t>
-      </w:r>
-      <w:r>
-        <w:t xml:space="preserve"> – określa, czy element jest konwertowany na inny element,</w:t>
-      </w:r>
-    </w:p>
-    <w:p>
-      <w:pPr>
-        <w:pStyle w:val="Listapunktowana"/>
-      </w:pPr>
-      <w:r>
-        <w:rPr>
-          <w:rStyle w:val="NazwaProgramowa"/>
-        </w:rPr>
-        <w:t>IsConvertedTo: bool</w:t>
-      </w:r>
-      <w:r>
-        <w:t xml:space="preserve"> – określa, czy inny element jest konwertowany na ten element,</w:t>
-      </w:r>
-    </w:p>
-    <w:p>
-      <w:pPr>
-        <w:pStyle w:val="Listapunktowana"/>
-      </w:pPr>
-      <w:r>
-        <w:rPr>
-          <w:rStyle w:val="NazwaProgramowa"/>
-        </w:rPr>
-        <w:t>Summary: string {opt}</w:t>
-      </w:r>
-      <w:r>
-        <w:t xml:space="preserve"> – krótki opis tekstowy elementu</w:t>
-      </w:r>
-      <w:r>
-        <w:t>,</w:t>
-      </w:r>
-    </w:p>
-    <w:p>
-      <w:pPr>
-        <w:pStyle w:val="Listapunktowana"/>
-      </w:pPr>
-      <w:r>
-        <w:rPr>
-          <w:rStyle w:val="NazwaProgramowa"/>
-        </w:rPr>
-        <w:t>Documentation: XElement {opt}</w:t>
-      </w:r>
-      <w:r>
-        <w:t xml:space="preserve"> – dokumentacja elementu (w formie Xml),</w:t>
-      </w:r>
-    </w:p>
-    <w:p>
-      <w:pPr>
-        <w:pStyle w:val="Listapunktowana"/>
-      </w:pPr>
-      <w:r>
-        <w:rPr>
-          <w:rStyle w:val="NazwaProgramowa"/>
-        </w:rPr>
-        <w:t>CustomAttributes: OwnerCollection&lt;CustomAttribInfo&gt;</w:t>
-      </w:r>
-      <w:r>
-        <w:t xml:space="preserve"> - kolekcja atrybutów użytkownika przypisanych do elementu.</w:t>
-      </w:r>
-    </w:p>
-    <w:p>
-      <w:pPr>
-        <w:pStyle w:val="Nagwek3"/>
-        <w:rPr>
-          <w:rStyle w:val="NazwaProgramowa"/>
-        </w:rPr>
-      </w:pPr>
-      <w:r>
-        <w:rPr>
-          <w:rStyle w:val="NazwaProgramowa"/>
-        </w:rPr>
-        <w:t>CustomAttribInfo</w:t>
-      </w:r>
-    </w:p>
-    <w:p>
-      <w:pPr>
-        <w:pStyle w:val="Wcicienormalne"/>
-      </w:pPr>
-      <w:r>
-        <w:t xml:space="preserve">Klasa </w:t>
-      </w:r>
-      <w:r>
-        <w:rPr>
-          <w:rStyle w:val="NazwaProgramowa"/>
-        </w:rPr>
-        <w:t>CustomAttribInfo</w:t>
-      </w:r>
-      <w:r>
-        <w:rPr>
-          <w:rStyle w:val="NazwaProgramowa"/>
-        </w:rPr>
-        <w:fldChar w:fldCharType="begin"/>
-      </w:r>
-      <w:r>
-        <w:instrText xml:space="preserve"> XE "</w:instrText>
-      </w:r>
-      <w:r>
-        <w:rPr>
-          <w:rStyle w:val="NazwaProgramowa"/>
-        </w:rPr>
-        <w:instrText>CustomAttribInfo</w:instrText>
-      </w:r>
-      <w:r>
-        <w:instrText xml:space="preserve">" </w:instrText>
-      </w:r>
-      <w:r>
-        <w:rPr>
-          <w:rStyle w:val="NazwaProgramowa"/>
-        </w:rPr>
-        <w:fldChar w:fldCharType="end"/>
-      </w:r>
-      <w:r>
-        <w:t xml:space="preserve"> </w:t>
-      </w:r>
-      <w:r>
-        <w:t xml:space="preserve">jest elementem modelu </w:t>
-      </w:r>
-      <w:r>
-        <w:rPr>
-          <w:rStyle w:val="NazwaProgramowa"/>
-        </w:rPr>
-        <w:t>(ModelElement)</w:t>
-      </w:r>
-      <w:r>
-        <w:t xml:space="preserve">, który </w:t>
-      </w:r>
-      <w:r>
-        <w:t xml:space="preserve">reprezentuje </w:t>
-      </w:r>
-      <w:r>
-        <w:t xml:space="preserve">atrybut użytkownika </w:t>
-      </w:r>
-      <w:r>
-        <w:rPr>
-          <w:rStyle w:val="NazwaProgramowa"/>
-        </w:rPr>
-        <w:t>(CustomAttribute</w:t>
-      </w:r>
-      <w:r>
-        <w:rPr>
-          <w:rStyle w:val="NazwaProgramowa"/>
-        </w:rPr>
-        <w:t xml:space="preserve"> </w:t>
-      </w:r>
-      <w:r>
-        <w:t>z refleksji typów</w:t>
-      </w:r>
-      <w:r>
-        <w:rPr>
-          <w:rStyle w:val="NazwaProgramowa"/>
-        </w:rPr>
-        <w:t>)</w:t>
-      </w:r>
-      <w:r>
-        <w:t xml:space="preserve"> przypisany do elementu. Jej właściwości to:</w:t>
-      </w:r>
-    </w:p>
-    <w:p>
-      <w:pPr>
-        <w:pStyle w:val="Listapunktowana"/>
-      </w:pPr>
-      <w:r>
-        <w:rPr>
-          <w:rStyle w:val="NazwaProgramowa"/>
-        </w:rPr>
-        <w:t>AttributeType: TypeInfo</w:t>
-      </w:r>
-      <w:r>
-        <w:t xml:space="preserve"> – typ atrybutu,</w:t>
-      </w:r>
-    </w:p>
-    <w:p>
-      <w:pPr>
-        <w:pStyle w:val="Listapunktowana"/>
-      </w:pPr>
-      <w:r>
-        <w:rPr>
-          <w:rStyle w:val="NazwaProgramowa"/>
-        </w:rPr>
-        <w:t>ConstructorArguments: OwnedCollection&lt;CustomAttribTypedArgument&gt;</w:t>
-      </w:r>
-      <w:r>
-        <w:t xml:space="preserve"> – kolekcja argumentów przekazanych przez konstruktor,</w:t>
-      </w:r>
-    </w:p>
-    <w:p>
-      <w:pPr>
-        <w:pStyle w:val="Listapunktowana"/>
-      </w:pPr>
-      <w:r>
-        <w:rPr>
-          <w:rStyle w:val="NazwaProgramowa"/>
-        </w:rPr>
-        <w:t>Named</w:t>
-      </w:r>
-      <w:r>
-        <w:rPr>
-          <w:rStyle w:val="NazwaProgramowa"/>
-        </w:rPr>
-        <w:t>Arguments: OwnedCollection&lt;CustomAttrib</w:t>
-      </w:r>
-      <w:r>
-        <w:rPr>
-          <w:rStyle w:val="NazwaProgramowa"/>
-        </w:rPr>
-        <w:t>Named</w:t>
-      </w:r>
-      <w:r>
-        <w:rPr>
-          <w:rStyle w:val="NazwaProgramowa"/>
-        </w:rPr>
-        <w:t>Argument&gt;</w:t>
-      </w:r>
-      <w:r>
-        <w:t xml:space="preserve"> – kolekcja argumentów przekazanych przez konstruktor.</w:t>
-      </w:r>
-    </w:p>
-    <w:p>
-      <w:pPr>
-        <w:pStyle w:val="Nagwek3"/>
-        <w:rPr>
-          <w:rStyle w:val="NazwaProgramowa"/>
-        </w:rPr>
-      </w:pPr>
-      <w:r>
-        <w:rPr>
-          <w:rStyle w:val="NazwaProgramowa"/>
-        </w:rPr>
-        <w:t>CustomAttribTypedArgument</w:t>
-      </w:r>
-    </w:p>
-    <w:p>
-      <w:pPr>
-        <w:pStyle w:val="Wcicienormalne"/>
-      </w:pPr>
-      <w:r>
-        <w:t xml:space="preserve">Klasa </w:t>
-      </w:r>
-      <w:r>
-        <w:rPr>
-          <w:rStyle w:val="NazwaProgramowa"/>
-        </w:rPr>
-        <w:t>CustomAttribTypedArgument</w:t>
-      </w:r>
-      <w:r>
-        <w:rPr>
-          <w:rStyle w:val="NazwaProgramowa"/>
-        </w:rPr>
-        <w:fldChar w:fldCharType="begin"/>
-      </w:r>
-      <w:r>
-        <w:instrText xml:space="preserve"> XE "</w:instrText>
-      </w:r>
-      <w:r>
-        <w:rPr>
-          <w:rStyle w:val="NazwaProgramowa"/>
-        </w:rPr>
-        <w:instrText>CustomAttribTypedArgument</w:instrText>
-      </w:r>
-      <w:r>
-        <w:instrText xml:space="preserve">" </w:instrText>
-      </w:r>
-      <w:r>
-        <w:rPr>
-          <w:rStyle w:val="NazwaProgramowa"/>
-        </w:rPr>
-        <w:fldChar w:fldCharType="end"/>
-      </w:r>
-      <w:r>
-        <w:t xml:space="preserve"> reprezentuje</w:t>
-      </w:r>
-      <w:r>
-        <w:t xml:space="preserve"> argument atrybutu użytkownika przekazywany przez konstruktor atrybutu. Jej właściwości to:</w:t>
-      </w:r>
-    </w:p>
-    <w:p>
-      <w:pPr>
-        <w:pStyle w:val="Listapunktowana"/>
-      </w:pPr>
-      <w:r>
-        <w:rPr>
-          <w:rStyle w:val="NazwaProgramowa"/>
-        </w:rPr>
-        <w:t>Owner: object {opt}</w:t>
-      </w:r>
-      <w:r>
-        <w:t xml:space="preserve"> – obiekt właścicielski argumentu, ponieważ argument NIE jest traktowany jako samodzielny element modelu, więc implementuje interfejs </w:t>
-      </w:r>
-      <w:r>
-        <w:rPr>
-          <w:rStyle w:val="NazwaProgramowa"/>
-        </w:rPr>
-        <w:t>IOwnedElement</w:t>
-      </w:r>
-      <w:r>
-        <w:rPr>
-          <w:rStyle w:val="NazwaProgramowa"/>
-        </w:rPr>
-        <w:fldChar w:fldCharType="begin"/>
-      </w:r>
-      <w:r>
-        <w:instrText xml:space="preserve"> XE "</w:instrText>
-      </w:r>
-      <w:r>
-        <w:rPr>
-          <w:rStyle w:val="NazwaProgramowa"/>
-        </w:rPr>
-        <w:instrText>IOwnedElement</w:instrText>
-      </w:r>
-      <w:r>
-        <w:instrText xml:space="preserve">" </w:instrText>
-      </w:r>
-      <w:r>
-        <w:rPr>
-          <w:rStyle w:val="NazwaProgramowa"/>
-        </w:rPr>
-        <w:fldChar w:fldCharType="end"/>
-      </w:r>
-      <w:r>
-        <w:t xml:space="preserve"> przez tę właściwość.</w:t>
-      </w:r>
-    </w:p>
-    <w:p>
-      <w:pPr>
-        <w:pStyle w:val="Listapunktowana"/>
-      </w:pPr>
-      <w:r>
-        <w:rPr>
-          <w:rStyle w:val="NazwaProgramowa"/>
-        </w:rPr>
-        <w:t>ArgumentTypeInfo: TypeInfo</w:t>
-      </w:r>
-      <w:r>
-        <w:t xml:space="preserve"> – informacja o typie argumentu</w:t>
-      </w:r>
-      <w:r>
-        <w:t>,</w:t>
-      </w:r>
-    </w:p>
-    <w:p>
-      <w:pPr>
-        <w:pStyle w:val="Listapunktowana"/>
-      </w:pPr>
-      <w:r>
-        <w:rPr>
-          <w:rStyle w:val="NazwaProgramowa"/>
-        </w:rPr>
-        <w:t>Value: object {opt}</w:t>
-      </w:r>
-      <w:r>
-        <w:t xml:space="preserve"> – wartość argumentu.</w:t>
-      </w:r>
-    </w:p>
-    <w:p>
-      <w:pPr>
-        <w:pStyle w:val="Nagwek3"/>
-        <w:rPr>
-          <w:rStyle w:val="NazwaProgramowa"/>
-        </w:rPr>
-      </w:pPr>
-      <w:r>
-        <w:rPr>
-          <w:rStyle w:val="NazwaProgramowa"/>
-        </w:rPr>
-        <w:t>CustomAttrib</w:t>
-      </w:r>
-      <w:r>
-        <w:rPr>
-          <w:rStyle w:val="NazwaProgramowa"/>
-        </w:rPr>
-        <w:t>Named</w:t>
-      </w:r>
-      <w:r>
-        <w:rPr>
-          <w:rStyle w:val="NazwaProgramowa"/>
-        </w:rPr>
-        <w:t>Argument</w:t>
-      </w:r>
-    </w:p>
-    <w:p>
-      <w:pPr>
-        <w:pStyle w:val="Wcicienormalne"/>
-      </w:pPr>
-      <w:r>
-        <w:t xml:space="preserve">Klasa </w:t>
-      </w:r>
-      <w:r>
-        <w:rPr>
-          <w:rStyle w:val="NazwaProgramowa"/>
-        </w:rPr>
-        <w:t>CustomAttrib</w:t>
-      </w:r>
-      <w:r>
-        <w:rPr>
-          <w:rStyle w:val="NazwaProgramowa"/>
-        </w:rPr>
-        <w:t>Named</w:t>
-      </w:r>
-      <w:r>
-        <w:rPr>
-          <w:rStyle w:val="NazwaProgramowa"/>
-        </w:rPr>
-        <w:t>Argument</w:t>
-      </w:r>
-      <w:r>
-        <w:rPr>
-          <w:rStyle w:val="NazwaProgramowa"/>
-        </w:rPr>
-        <w:fldChar w:fldCharType="begin"/>
-      </w:r>
-      <w:r>
-        <w:instrText xml:space="preserve"> XE "</w:instrText>
-      </w:r>
-      <w:r>
-        <w:rPr>
-          <w:rStyle w:val="NazwaProgramowa"/>
-        </w:rPr>
-        <w:instrText>CustomAttrib</w:instrText>
-      </w:r>
-      <w:r>
-        <w:rPr>
-          <w:rStyle w:val="NazwaProgramowa"/>
-        </w:rPr>
-        <w:instrText>Named</w:instrText>
-      </w:r>
-      <w:r>
-        <w:rPr>
-          <w:rStyle w:val="NazwaProgramowa"/>
-        </w:rPr>
-        <w:instrText>Argument</w:instrText>
-      </w:r>
-      <w:r>
-        <w:instrText xml:space="preserve">" </w:instrText>
-      </w:r>
-      <w:r>
-        <w:rPr>
-          <w:rStyle w:val="NazwaProgramowa"/>
-        </w:rPr>
-        <w:fldChar w:fldCharType="end"/>
-      </w:r>
-      <w:r>
-        <w:t xml:space="preserve"> reprezentuje argument atrybutu użytkownika przekazywany przez </w:t>
-      </w:r>
-      <w:r>
-        <w:t>nazwę</w:t>
-      </w:r>
-      <w:r>
-        <w:t xml:space="preserve"> atrybutu. </w:t>
-      </w:r>
-      <w:r>
-        <w:t xml:space="preserve">Rozszerza klasę </w:t>
-      </w:r>
-      <w:r>
-        <w:rPr>
-          <w:rStyle w:val="NazwaProgramowa"/>
-        </w:rPr>
-        <w:t>CustomAttribTypedArgument</w:t>
-      </w:r>
-      <w:r>
-        <w:rPr>
-          <w:rStyle w:val="NazwaProgramowa"/>
-        </w:rPr>
-        <w:t xml:space="preserve"> </w:t>
-      </w:r>
-      <w:r>
-        <w:t>o nazwę:</w:t>
-      </w:r>
-    </w:p>
-    <w:p>
-      <w:pPr>
-        <w:pStyle w:val="Listapunktowana"/>
-      </w:pPr>
-      <w:r>
-        <w:rPr>
-          <w:rStyle w:val="NazwaProgramowa"/>
-        </w:rPr>
-        <w:t>Name</w:t>
-      </w:r>
-      <w:r>
-        <w:rPr>
-          <w:rStyle w:val="NazwaProgramowa"/>
-        </w:rPr>
-        <w:t xml:space="preserve">: </w:t>
-      </w:r>
-      <w:r>
-        <w:rPr>
-          <w:rStyle w:val="NazwaProgramowa"/>
-        </w:rPr>
-        <w:t>string</w:t>
-      </w:r>
-      <w:r>
-        <w:t xml:space="preserve"> – </w:t>
-      </w:r>
-      <w:r>
-        <w:t>nazwa argumentu</w:t>
-      </w:r>
-      <w:r>
-        <w:t>.</w:t>
-      </w:r>
-    </w:p>
-    <w:p>
-      <w:pPr>
-        <w:pStyle w:val="Wcicienormalne"/>
-      </w:pPr>
-      <w:r>
-        <w:t>Pozostałe właściwości bez zmian.</w:t>
-      </w:r>
-    </w:p>
-    <w:p>
-      <w:pPr>
-        <w:pStyle w:val="Nagwek3"/>
-        <w:rPr>
-          <w:rStyle w:val="NazwaProgramowa"/>
-        </w:rPr>
-      </w:pPr>
-      <w:r>
-        <w:rPr>
-          <w:rStyle w:val="NazwaProgramowa"/>
-        </w:rPr>
-        <w:lastRenderedPageBreak/>
         <w:t>TypeInfo</w:t>
       </w:r>
     </w:p>
@@ -7779,6 +8139,7 @@
         <w:pStyle w:val="Nagwek1"/>
       </w:pPr>
       <w:r>
+        <w:lastRenderedPageBreak/>
         <w:t>Struktura rozwiązania</w:t>
       </w:r>
     </w:p>

</xml_diff>